<commit_message>
Información columnas hasta employee_number
</commit_message>
<xml_diff>
--- a/Informacion_columnas.docx
+++ b/Informacion_columnas.docx
@@ -45,6 +45,85 @@
           <w:color w:val="3B454E"/>
           <w:sz w:val="21"/>
           <w:szCs w:val="21"/>
+        </w:rPr>
+      </w:pPr>
+      <w:r>
+        <w:rPr>
+          <w:color w:val="3B454E"/>
+          <w:sz w:val="21"/>
+          <w:szCs w:val="21"/>
+        </w:rPr>
+        <w:t>Empresa: 1980</w:t>
+      </w:r>
+    </w:p>
+    <w:p>
+      <w:pPr>
+        <w:pStyle w:val="Default"/>
+        <w:ind w:firstLine="708"/>
+        <w:rPr>
+          <w:color w:val="3B454E"/>
+          <w:sz w:val="21"/>
+          <w:szCs w:val="21"/>
+          <w:lang w:val="en-US"/>
+        </w:rPr>
+      </w:pPr>
+      <w:r>
+        <w:rPr>
+          <w:color w:val="3B454E"/>
+          <w:sz w:val="21"/>
+          <w:szCs w:val="21"/>
+          <w:lang w:val="en-US"/>
+        </w:rPr>
+        <w:t xml:space="preserve">    EEUU</w:t>
+      </w:r>
+    </w:p>
+    <w:p>
+      <w:pPr>
+        <w:pStyle w:val="Default"/>
+        <w:ind w:left="708"/>
+        <w:rPr>
+          <w:color w:val="3B454E"/>
+          <w:sz w:val="21"/>
+          <w:szCs w:val="21"/>
+          <w:lang w:val="en-US"/>
+        </w:rPr>
+      </w:pPr>
+      <w:r>
+        <w:rPr>
+          <w:color w:val="3B454E"/>
+          <w:sz w:val="21"/>
+          <w:szCs w:val="21"/>
+          <w:lang w:val="en-US"/>
+        </w:rPr>
+        <w:t xml:space="preserve">  </w:t>
+      </w:r>
+      <w:r>
+        <w:rPr>
+          <w:color w:val="3B454E"/>
+          <w:sz w:val="21"/>
+          <w:szCs w:val="21"/>
+          <w:lang w:val="en-US"/>
+        </w:rPr>
+        <w:t xml:space="preserve">  </w:t>
+      </w:r>
+      <w:r>
+        <w:rPr>
+          <w:color w:val="3B454E"/>
+          <w:sz w:val="21"/>
+          <w:szCs w:val="21"/>
+          <w:lang w:val="en-US"/>
+        </w:rPr>
+        <w:t>IA y machine learning</w:t>
+      </w:r>
+    </w:p>
+    <w:p>
+      <w:pPr>
+        <w:pStyle w:val="Default"/>
+        <w:rPr>
+          <w:color w:val="3B454E"/>
+          <w:sz w:val="21"/>
+          <w:szCs w:val="21"/>
+          <w:lang w:val="en-US"/>
         </w:rPr>
       </w:pPr>
     </w:p>
@@ -70,6 +149,7 @@
           <w:color w:val="3B454E"/>
           <w:sz w:val="21"/>
           <w:szCs w:val="21"/>
+          <w:highlight w:val="yellow"/>
         </w:rPr>
         <w:t>Age</w:t>
       </w:r>
@@ -98,6 +178,33 @@
           <w:sz w:val="21"/>
           <w:szCs w:val="21"/>
         </w:rPr>
+        <w:t>-</w:t>
+      </w:r>
+      <w:r>
+        <w:rPr>
+          <w:color w:val="3B454E"/>
+          <w:sz w:val="21"/>
+          <w:szCs w:val="21"/>
+        </w:rPr>
+        <w:t xml:space="preserve"> cambiamos</w:t>
+      </w:r>
+    </w:p>
+    <w:p>
+      <w:pPr>
+        <w:pStyle w:val="Default"/>
+        <w:ind w:left="360"/>
+        <w:rPr>
+          <w:color w:val="3B454E"/>
+          <w:sz w:val="21"/>
+          <w:szCs w:val="21"/>
+        </w:rPr>
+      </w:pPr>
+      <w:r>
+        <w:rPr>
+          <w:color w:val="3B454E"/>
+          <w:sz w:val="21"/>
+          <w:szCs w:val="21"/>
+        </w:rPr>
         <w:t>- no hay nulos</w:t>
       </w:r>
     </w:p>
@@ -182,6 +289,14 @@
         <w:t>int</w:t>
       </w:r>
       <w:proofErr w:type="spellEnd"/>
+      <w:r>
+        <w:rPr>
+          <w:color w:val="3B454E"/>
+          <w:sz w:val="21"/>
+          <w:szCs w:val="21"/>
+        </w:rPr>
+        <w:t xml:space="preserve"> </w:t>
+      </w:r>
     </w:p>
     <w:p>
       <w:pPr>
@@ -191,6 +306,461 @@
           <w:color w:val="3B454E"/>
           <w:sz w:val="21"/>
           <w:szCs w:val="21"/>
+          <w:lang w:val="en-US"/>
+        </w:rPr>
+      </w:pPr>
+      <w:r>
+        <w:rPr>
+          <w:color w:val="3B454E"/>
+          <w:sz w:val="21"/>
+          <w:szCs w:val="21"/>
+          <w:lang w:val="en-US"/>
+        </w:rPr>
+        <w:t>- Count: 1614</w:t>
+      </w:r>
+    </w:p>
+    <w:p>
+      <w:pPr>
+        <w:pStyle w:val="Default"/>
+        <w:ind w:left="360"/>
+        <w:rPr>
+          <w:color w:val="3B454E"/>
+          <w:sz w:val="21"/>
+          <w:szCs w:val="21"/>
+          <w:lang w:val="en-US"/>
+        </w:rPr>
+      </w:pPr>
+      <w:r>
+        <w:rPr>
+          <w:color w:val="3B454E"/>
+          <w:sz w:val="21"/>
+          <w:szCs w:val="21"/>
+          <w:lang w:val="en-US"/>
+        </w:rPr>
+        <w:t>- Unique: 54</w:t>
+      </w:r>
+    </w:p>
+    <w:p>
+      <w:pPr>
+        <w:pStyle w:val="Default"/>
+        <w:ind w:left="360"/>
+        <w:rPr>
+          <w:color w:val="3B454E"/>
+          <w:sz w:val="21"/>
+          <w:szCs w:val="21"/>
+          <w:lang w:val="en-US"/>
+        </w:rPr>
+      </w:pPr>
+      <w:r>
+        <w:rPr>
+          <w:color w:val="3B454E"/>
+          <w:sz w:val="21"/>
+          <w:szCs w:val="21"/>
+          <w:lang w:val="en-US"/>
+        </w:rPr>
+        <w:t>- Top: 35</w:t>
+      </w:r>
+    </w:p>
+    <w:p>
+      <w:pPr>
+        <w:pStyle w:val="Default"/>
+        <w:ind w:left="360"/>
+        <w:rPr>
+          <w:color w:val="3B454E"/>
+          <w:sz w:val="21"/>
+          <w:szCs w:val="21"/>
+          <w:lang w:val="en-US"/>
+        </w:rPr>
+      </w:pPr>
+      <w:r>
+        <w:rPr>
+          <w:color w:val="3B454E"/>
+          <w:sz w:val="21"/>
+          <w:szCs w:val="21"/>
+          <w:lang w:val="en-US"/>
+        </w:rPr>
+        <w:t>- Freq: 84</w:t>
+      </w:r>
+    </w:p>
+    <w:p>
+      <w:pPr>
+        <w:pStyle w:val="Default"/>
+        <w:ind w:left="360"/>
+        <w:rPr>
+          <w:color w:val="3B454E"/>
+          <w:sz w:val="21"/>
+          <w:szCs w:val="21"/>
+          <w:lang w:val="en-US"/>
+        </w:rPr>
+      </w:pPr>
+      <w:r>
+        <w:rPr>
+          <w:color w:val="3B454E"/>
+          <w:sz w:val="21"/>
+          <w:szCs w:val="21"/>
+          <w:lang w:val="en-US"/>
+        </w:rPr>
+        <w:t xml:space="preserve">- hay </w:t>
+      </w:r>
+      <w:proofErr w:type="spellStart"/>
+      <w:r>
+        <w:rPr>
+          <w:color w:val="3B454E"/>
+          <w:sz w:val="21"/>
+          <w:szCs w:val="21"/>
+          <w:lang w:val="en-US"/>
+        </w:rPr>
+        <w:t>números</w:t>
+      </w:r>
+      <w:proofErr w:type="spellEnd"/>
+      <w:r>
+        <w:rPr>
+          <w:color w:val="3B454E"/>
+          <w:sz w:val="21"/>
+          <w:szCs w:val="21"/>
+          <w:lang w:val="en-US"/>
+        </w:rPr>
+        <w:t xml:space="preserve"> </w:t>
+      </w:r>
+      <w:proofErr w:type="spellStart"/>
+      <w:r>
+        <w:rPr>
+          <w:color w:val="3B454E"/>
+          <w:sz w:val="21"/>
+          <w:szCs w:val="21"/>
+          <w:lang w:val="en-US"/>
+        </w:rPr>
+        <w:t>escritos</w:t>
+      </w:r>
+      <w:proofErr w:type="spellEnd"/>
+      <w:r>
+        <w:rPr>
+          <w:color w:val="3B454E"/>
+          <w:sz w:val="21"/>
+          <w:szCs w:val="21"/>
+          <w:lang w:val="en-US"/>
+        </w:rPr>
+        <w:t xml:space="preserve"> con palabras</w:t>
+      </w:r>
+      <w:r>
+        <w:rPr>
+          <w:color w:val="3B454E"/>
+          <w:sz w:val="21"/>
+          <w:szCs w:val="21"/>
+          <w:lang w:val="en-US"/>
+        </w:rPr>
+        <w:t xml:space="preserve"> </w:t>
+      </w:r>
+      <w:r>
+        <w:rPr>
+          <w:color w:val="3B454E"/>
+          <w:sz w:val="21"/>
+          <w:szCs w:val="21"/>
+        </w:rPr>
+        <w:sym w:font="Wingdings" w:char="F0E0"/>
+      </w:r>
+      <w:r>
+        <w:rPr>
+          <w:color w:val="3B454E"/>
+          <w:sz w:val="21"/>
+          <w:szCs w:val="21"/>
+          <w:lang w:val="en-US"/>
+        </w:rPr>
+        <w:t xml:space="preserve"> los </w:t>
+      </w:r>
+      <w:proofErr w:type="spellStart"/>
+      <w:r>
+        <w:rPr>
+          <w:color w:val="3B454E"/>
+          <w:sz w:val="21"/>
+          <w:szCs w:val="21"/>
+          <w:lang w:val="en-US"/>
+        </w:rPr>
+        <w:t>cambiamos</w:t>
+      </w:r>
+      <w:proofErr w:type="spellEnd"/>
+      <w:r>
+        <w:rPr>
+          <w:color w:val="3B454E"/>
+          <w:sz w:val="21"/>
+          <w:szCs w:val="21"/>
+          <w:lang w:val="en-US"/>
+        </w:rPr>
+        <w:t xml:space="preserve"> a </w:t>
+      </w:r>
+      <w:proofErr w:type="spellStart"/>
+      <w:r>
+        <w:rPr>
+          <w:color w:val="3B454E"/>
+          <w:sz w:val="21"/>
+          <w:szCs w:val="21"/>
+          <w:lang w:val="en-US"/>
+        </w:rPr>
+        <w:t>números</w:t>
+      </w:r>
+      <w:proofErr w:type="spellEnd"/>
+      <w:r>
+        <w:rPr>
+          <w:color w:val="3B454E"/>
+          <w:sz w:val="21"/>
+          <w:szCs w:val="21"/>
+          <w:lang w:val="en-US"/>
+        </w:rPr>
+        <w:t xml:space="preserve"> (</w:t>
+      </w:r>
+      <w:r>
+        <w:rPr>
+          <w:color w:val="3B454E"/>
+          <w:sz w:val="21"/>
+          <w:szCs w:val="21"/>
+          <w:lang w:val="en-US"/>
+        </w:rPr>
+        <w:t>thirty-two</w:t>
+      </w:r>
+      <w:r>
+        <w:rPr>
+          <w:color w:val="3B454E"/>
+          <w:sz w:val="21"/>
+          <w:szCs w:val="21"/>
+          <w:lang w:val="en-US"/>
+        </w:rPr>
+        <w:t xml:space="preserve">, </w:t>
+      </w:r>
+      <w:r>
+        <w:rPr>
+          <w:color w:val="3B454E"/>
+          <w:sz w:val="21"/>
+          <w:szCs w:val="21"/>
+          <w:lang w:val="en-US"/>
+        </w:rPr>
+        <w:t>fifty-eight</w:t>
+      </w:r>
+      <w:r>
+        <w:rPr>
+          <w:color w:val="3B454E"/>
+          <w:sz w:val="21"/>
+          <w:szCs w:val="21"/>
+          <w:lang w:val="en-US"/>
+        </w:rPr>
+        <w:t xml:space="preserve">, </w:t>
+      </w:r>
+      <w:r>
+        <w:rPr>
+          <w:color w:val="3B454E"/>
+          <w:sz w:val="21"/>
+          <w:szCs w:val="21"/>
+          <w:lang w:val="en-US"/>
+        </w:rPr>
+        <w:t>twenty-six</w:t>
+      </w:r>
+      <w:r>
+        <w:rPr>
+          <w:color w:val="3B454E"/>
+          <w:sz w:val="21"/>
+          <w:szCs w:val="21"/>
+          <w:lang w:val="en-US"/>
+        </w:rPr>
+        <w:t xml:space="preserve">, </w:t>
+      </w:r>
+      <w:r>
+        <w:rPr>
+          <w:color w:val="3B454E"/>
+          <w:sz w:val="21"/>
+          <w:szCs w:val="21"/>
+          <w:lang w:val="en-US"/>
+        </w:rPr>
+        <w:t>thirty-seven</w:t>
+      </w:r>
+      <w:r>
+        <w:rPr>
+          <w:color w:val="3B454E"/>
+          <w:sz w:val="21"/>
+          <w:szCs w:val="21"/>
+          <w:lang w:val="en-US"/>
+        </w:rPr>
+        <w:t xml:space="preserve">, </w:t>
+      </w:r>
+      <w:r>
+        <w:rPr>
+          <w:color w:val="3B454E"/>
+          <w:sz w:val="21"/>
+          <w:szCs w:val="21"/>
+          <w:lang w:val="en-US"/>
+        </w:rPr>
+        <w:t>thirty-one</w:t>
+      </w:r>
+      <w:r>
+        <w:rPr>
+          <w:color w:val="3B454E"/>
+          <w:sz w:val="21"/>
+          <w:szCs w:val="21"/>
+          <w:lang w:val="en-US"/>
+        </w:rPr>
+        <w:t xml:space="preserve">, </w:t>
+      </w:r>
+      <w:r>
+        <w:rPr>
+          <w:color w:val="3B454E"/>
+          <w:sz w:val="21"/>
+          <w:szCs w:val="21"/>
+          <w:lang w:val="en-US"/>
+        </w:rPr>
+        <w:t>thirty</w:t>
+      </w:r>
+      <w:r>
+        <w:rPr>
+          <w:color w:val="3B454E"/>
+          <w:sz w:val="21"/>
+          <w:szCs w:val="21"/>
+          <w:lang w:val="en-US"/>
+        </w:rPr>
+        <w:t xml:space="preserve">, </w:t>
+      </w:r>
+      <w:r>
+        <w:rPr>
+          <w:color w:val="3B454E"/>
+          <w:sz w:val="21"/>
+          <w:szCs w:val="21"/>
+          <w:lang w:val="en-US"/>
+        </w:rPr>
+        <w:t>fifty-two</w:t>
+      </w:r>
+      <w:r>
+        <w:rPr>
+          <w:color w:val="3B454E"/>
+          <w:sz w:val="21"/>
+          <w:szCs w:val="21"/>
+          <w:lang w:val="en-US"/>
+        </w:rPr>
+        <w:t xml:space="preserve">, </w:t>
+      </w:r>
+      <w:r>
+        <w:rPr>
+          <w:color w:val="3B454E"/>
+          <w:sz w:val="21"/>
+          <w:szCs w:val="21"/>
+          <w:lang w:val="en-US"/>
+        </w:rPr>
+        <w:t>fifty-five</w:t>
+      </w:r>
+      <w:r>
+        <w:rPr>
+          <w:color w:val="3B454E"/>
+          <w:sz w:val="21"/>
+          <w:szCs w:val="21"/>
+          <w:lang w:val="en-US"/>
+        </w:rPr>
+        <w:t xml:space="preserve">, </w:t>
+      </w:r>
+      <w:r>
+        <w:rPr>
+          <w:color w:val="3B454E"/>
+          <w:sz w:val="21"/>
+          <w:szCs w:val="21"/>
+          <w:lang w:val="en-US"/>
+        </w:rPr>
+        <w:t>thirty-six</w:t>
+      </w:r>
+      <w:r>
+        <w:rPr>
+          <w:color w:val="3B454E"/>
+          <w:sz w:val="21"/>
+          <w:szCs w:val="21"/>
+          <w:lang w:val="en-US"/>
+        </w:rPr>
+        <w:t xml:space="preserve">, </w:t>
+      </w:r>
+      <w:r>
+        <w:rPr>
+          <w:color w:val="3B454E"/>
+          <w:sz w:val="21"/>
+          <w:szCs w:val="21"/>
+          <w:lang w:val="en-US"/>
+        </w:rPr>
+        <w:t>forty-seven</w:t>
+      </w:r>
+      <w:r>
+        <w:rPr>
+          <w:color w:val="3B454E"/>
+          <w:sz w:val="21"/>
+          <w:szCs w:val="21"/>
+          <w:lang w:val="en-US"/>
+        </w:rPr>
+        <w:t xml:space="preserve">, </w:t>
+      </w:r>
+      <w:r>
+        <w:rPr>
+          <w:color w:val="3B454E"/>
+          <w:sz w:val="21"/>
+          <w:szCs w:val="21"/>
+          <w:lang w:val="en-US"/>
+        </w:rPr>
+        <w:t>twenty-four</w:t>
+      </w:r>
+      <w:r>
+        <w:rPr>
+          <w:color w:val="3B454E"/>
+          <w:sz w:val="21"/>
+          <w:szCs w:val="21"/>
+          <w:lang w:val="en-US"/>
+        </w:rPr>
+        <w:t>)</w:t>
+      </w:r>
+    </w:p>
+    <w:p>
+      <w:pPr>
+        <w:pStyle w:val="Default"/>
+        <w:ind w:left="360"/>
+        <w:rPr>
+          <w:color w:val="3B454E"/>
+          <w:sz w:val="21"/>
+          <w:szCs w:val="21"/>
+        </w:rPr>
+      </w:pPr>
+      <w:r>
+        <w:rPr>
+          <w:color w:val="3B454E"/>
+          <w:sz w:val="21"/>
+          <w:szCs w:val="21"/>
+        </w:rPr>
+        <w:t>- cambiado tipo de dato a</w:t>
+      </w:r>
+      <w:r>
+        <w:rPr>
+          <w:color w:val="3B454E"/>
+          <w:sz w:val="21"/>
+          <w:szCs w:val="21"/>
+        </w:rPr>
+        <w:t xml:space="preserve"> int64</w:t>
+      </w:r>
+    </w:p>
+    <w:p>
+      <w:pPr>
+        <w:pStyle w:val="Default"/>
+        <w:ind w:firstLine="360"/>
+        <w:rPr>
+          <w:color w:val="3B454E"/>
+          <w:sz w:val="21"/>
+          <w:szCs w:val="21"/>
+        </w:rPr>
+      </w:pPr>
+      <w:r>
+        <w:rPr>
+          <w:color w:val="3B454E"/>
+          <w:sz w:val="21"/>
+          <w:szCs w:val="21"/>
+        </w:rPr>
+        <w:t>- media:  36.9206</w:t>
+      </w:r>
+    </w:p>
+    <w:p>
+      <w:pPr>
+        <w:pStyle w:val="Default"/>
+        <w:ind w:firstLine="360"/>
+        <w:rPr>
+          <w:color w:val="3B454E"/>
+          <w:sz w:val="21"/>
+          <w:szCs w:val="21"/>
         </w:rPr>
       </w:pPr>
       <w:r>
@@ -208,22 +778,41 @@
           <w:sz w:val="21"/>
           <w:szCs w:val="21"/>
         </w:rPr>
-        <w:t>Count</w:t>
-      </w:r>
-      <w:proofErr w:type="spellEnd"/>
-      <w:r>
-        <w:rPr>
-          <w:color w:val="3B454E"/>
-          <w:sz w:val="21"/>
-          <w:szCs w:val="21"/>
-        </w:rPr>
-        <w:t>: 1614</w:t>
-      </w:r>
-    </w:p>
-    <w:p>
-      <w:pPr>
-        <w:pStyle w:val="Default"/>
-        <w:ind w:left="360"/>
+        <w:t>std</w:t>
+      </w:r>
+      <w:proofErr w:type="spellEnd"/>
+      <w:r>
+        <w:rPr>
+          <w:color w:val="3B454E"/>
+          <w:sz w:val="21"/>
+          <w:szCs w:val="21"/>
+        </w:rPr>
+        <w:t>: 9.10</w:t>
+      </w:r>
+    </w:p>
+    <w:p>
+      <w:pPr>
+        <w:pStyle w:val="Default"/>
+        <w:ind w:firstLine="360"/>
+        <w:rPr>
+          <w:color w:val="3B454E"/>
+          <w:sz w:val="21"/>
+          <w:szCs w:val="21"/>
+        </w:rPr>
+      </w:pPr>
+      <w:r>
+        <w:rPr>
+          <w:color w:val="3B454E"/>
+          <w:sz w:val="21"/>
+          <w:szCs w:val="21"/>
+        </w:rPr>
+        <w:t>- min: 18</w:t>
+      </w:r>
+    </w:p>
+    <w:p>
+      <w:pPr>
+        <w:pStyle w:val="Default"/>
+        <w:ind w:firstLine="360"/>
         <w:rPr>
           <w:color w:val="3B454E"/>
           <w:sz w:val="21"/>
@@ -245,223 +834,26 @@
           <w:sz w:val="21"/>
           <w:szCs w:val="21"/>
         </w:rPr>
-        <w:t>Unique</w:t>
-      </w:r>
-      <w:proofErr w:type="spellEnd"/>
-      <w:r>
-        <w:rPr>
-          <w:color w:val="3B454E"/>
-          <w:sz w:val="21"/>
-          <w:szCs w:val="21"/>
-        </w:rPr>
-        <w:t>: 54</w:t>
-      </w:r>
-    </w:p>
-    <w:p>
-      <w:pPr>
-        <w:pStyle w:val="Default"/>
-        <w:ind w:left="360"/>
-        <w:rPr>
-          <w:color w:val="3B454E"/>
-          <w:sz w:val="21"/>
-          <w:szCs w:val="21"/>
-        </w:rPr>
-      </w:pPr>
-      <w:r>
-        <w:rPr>
-          <w:color w:val="3B454E"/>
-          <w:sz w:val="21"/>
-          <w:szCs w:val="21"/>
-        </w:rPr>
-        <w:t>- Top: 35</w:t>
-      </w:r>
-    </w:p>
-    <w:p>
-      <w:pPr>
-        <w:pStyle w:val="Default"/>
-        <w:ind w:left="360"/>
-        <w:rPr>
-          <w:color w:val="3B454E"/>
-          <w:sz w:val="21"/>
-          <w:szCs w:val="21"/>
-        </w:rPr>
-      </w:pPr>
-      <w:r>
-        <w:rPr>
-          <w:color w:val="3B454E"/>
-          <w:sz w:val="21"/>
-          <w:szCs w:val="21"/>
-        </w:rPr>
-        <w:t xml:space="preserve">- </w:t>
-      </w:r>
-      <w:proofErr w:type="spellStart"/>
-      <w:r>
-        <w:rPr>
-          <w:color w:val="3B454E"/>
-          <w:sz w:val="21"/>
-          <w:szCs w:val="21"/>
-        </w:rPr>
-        <w:t>Freq</w:t>
-      </w:r>
-      <w:proofErr w:type="spellEnd"/>
-      <w:r>
-        <w:rPr>
-          <w:color w:val="3B454E"/>
-          <w:sz w:val="21"/>
-          <w:szCs w:val="21"/>
-        </w:rPr>
-        <w:t>: 84</w:t>
-      </w:r>
-    </w:p>
-    <w:p>
-      <w:pPr>
-        <w:pStyle w:val="Default"/>
-        <w:ind w:left="360"/>
-        <w:rPr>
-          <w:color w:val="3B454E"/>
-          <w:sz w:val="21"/>
-          <w:szCs w:val="21"/>
-        </w:rPr>
-      </w:pPr>
-      <w:r>
-        <w:rPr>
-          <w:color w:val="3B454E"/>
-          <w:sz w:val="21"/>
-          <w:szCs w:val="21"/>
-        </w:rPr>
-        <w:t>- hay números escritos con palabras:</w:t>
-      </w:r>
-    </w:p>
-    <w:p>
-      <w:pPr>
-        <w:pStyle w:val="Default"/>
-        <w:ind w:left="1068"/>
-        <w:rPr>
-          <w:color w:val="3B454E"/>
-          <w:sz w:val="21"/>
-          <w:szCs w:val="21"/>
-          <w:lang w:val="en-US"/>
-        </w:rPr>
-      </w:pPr>
-      <w:r>
-        <w:rPr>
-          <w:color w:val="3B454E"/>
-          <w:sz w:val="21"/>
-          <w:szCs w:val="21"/>
-          <w:lang w:val="en-US"/>
-        </w:rPr>
-        <w:t>thirty-two       2</w:t>
-      </w:r>
-      <w:r>
-        <w:rPr>
-          <w:color w:val="3B454E"/>
-          <w:sz w:val="21"/>
-          <w:szCs w:val="21"/>
-          <w:lang w:val="en-US"/>
-        </w:rPr>
-        <w:cr/>
-        <w:t>fifty-eight      1</w:t>
-      </w:r>
-      <w:r>
-        <w:rPr>
-          <w:color w:val="3B454E"/>
-          <w:sz w:val="21"/>
-          <w:szCs w:val="21"/>
-          <w:lang w:val="en-US"/>
-        </w:rPr>
-        <w:cr/>
-        <w:t>twenty-six       1</w:t>
-      </w:r>
-      <w:r>
-        <w:rPr>
-          <w:color w:val="3B454E"/>
-          <w:sz w:val="21"/>
-          <w:szCs w:val="21"/>
-          <w:lang w:val="en-US"/>
-        </w:rPr>
-        <w:cr/>
-        <w:t>thirty-seven     1</w:t>
-      </w:r>
-      <w:r>
-        <w:rPr>
-          <w:color w:val="3B454E"/>
-          <w:sz w:val="21"/>
-          <w:szCs w:val="21"/>
-          <w:lang w:val="en-US"/>
-        </w:rPr>
-        <w:cr/>
-        <w:t>thirty-one       1</w:t>
-      </w:r>
-      <w:r>
-        <w:rPr>
-          <w:color w:val="3B454E"/>
-          <w:sz w:val="21"/>
-          <w:szCs w:val="21"/>
-          <w:lang w:val="en-US"/>
-        </w:rPr>
-        <w:cr/>
-        <w:t>thirty           1</w:t>
-      </w:r>
-      <w:r>
-        <w:rPr>
-          <w:color w:val="3B454E"/>
-          <w:sz w:val="21"/>
-          <w:szCs w:val="21"/>
-          <w:lang w:val="en-US"/>
-        </w:rPr>
-        <w:cr/>
-        <w:t>fifty-two        1</w:t>
-      </w:r>
-      <w:r>
-        <w:rPr>
-          <w:color w:val="3B454E"/>
-          <w:sz w:val="21"/>
-          <w:szCs w:val="21"/>
-          <w:lang w:val="en-US"/>
-        </w:rPr>
-        <w:cr/>
-        <w:t>fifty-five       1</w:t>
-      </w:r>
-      <w:r>
-        <w:rPr>
-          <w:color w:val="3B454E"/>
-          <w:sz w:val="21"/>
-          <w:szCs w:val="21"/>
-          <w:lang w:val="en-US"/>
-        </w:rPr>
-        <w:cr/>
-        <w:t>thirty-six       1</w:t>
-      </w:r>
-      <w:r>
-        <w:rPr>
-          <w:color w:val="3B454E"/>
-          <w:sz w:val="21"/>
-          <w:szCs w:val="21"/>
-          <w:lang w:val="en-US"/>
-        </w:rPr>
-        <w:cr/>
-        <w:t>forty-seven      1</w:t>
-      </w:r>
-      <w:r>
-        <w:rPr>
-          <w:color w:val="3B454E"/>
-          <w:sz w:val="21"/>
-          <w:szCs w:val="21"/>
-          <w:lang w:val="en-US"/>
-        </w:rPr>
-        <w:cr/>
-        <w:t>twenty-four      1</w:t>
-      </w:r>
-    </w:p>
-    <w:p>
-      <w:pPr>
-        <w:pStyle w:val="Default"/>
-        <w:ind w:left="360"/>
-        <w:rPr>
-          <w:color w:val="3B454E"/>
-          <w:sz w:val="21"/>
-          <w:szCs w:val="21"/>
-          <w:lang w:val="en-US"/>
+        <w:t>max</w:t>
+      </w:r>
+      <w:proofErr w:type="spellEnd"/>
+      <w:r>
+        <w:rPr>
+          <w:color w:val="3B454E"/>
+          <w:sz w:val="21"/>
+          <w:szCs w:val="21"/>
+        </w:rPr>
+        <w:t>: 60</w:t>
+      </w:r>
+    </w:p>
+    <w:p>
+      <w:pPr>
+        <w:pStyle w:val="Default"/>
+        <w:ind w:firstLine="360"/>
+        <w:rPr>
+          <w:color w:val="3B454E"/>
+          <w:sz w:val="21"/>
+          <w:szCs w:val="21"/>
         </w:rPr>
       </w:pPr>
     </w:p>
@@ -488,6 +880,7 @@
           <w:color w:val="3B454E"/>
           <w:sz w:val="21"/>
           <w:szCs w:val="21"/>
+          <w:highlight w:val="yellow"/>
         </w:rPr>
         <w:t>Attrition</w:t>
       </w:r>
@@ -667,9 +1060,69 @@
           <w:color w:val="3B454E"/>
           <w:sz w:val="21"/>
           <w:szCs w:val="21"/>
-          <w:lang w:val="en-US"/>
-        </w:rPr>
-      </w:pPr>
+        </w:rPr>
+      </w:pPr>
+      <w:r>
+        <w:rPr>
+          <w:color w:val="3B454E"/>
+          <w:sz w:val="21"/>
+          <w:szCs w:val="21"/>
+        </w:rPr>
+        <w:t xml:space="preserve">- No </w:t>
+      </w:r>
+      <w:r>
+        <w:rPr>
+          <w:color w:val="3B454E"/>
+          <w:sz w:val="21"/>
+          <w:szCs w:val="21"/>
+          <w:lang w:val="en-US"/>
+        </w:rPr>
+        <w:sym w:font="Wingdings" w:char="F0E0"/>
+      </w:r>
+      <w:r>
+        <w:rPr>
+          <w:color w:val="3B454E"/>
+          <w:sz w:val="21"/>
+          <w:szCs w:val="21"/>
+        </w:rPr>
+        <w:t xml:space="preserve"> 1355</w:t>
+      </w:r>
+    </w:p>
+    <w:p>
+      <w:pPr>
+        <w:pStyle w:val="Default"/>
+        <w:ind w:left="360"/>
+        <w:rPr>
+          <w:color w:val="3B454E"/>
+          <w:sz w:val="21"/>
+          <w:szCs w:val="21"/>
+        </w:rPr>
+      </w:pPr>
+      <w:r>
+        <w:rPr>
+          <w:color w:val="3B454E"/>
+          <w:sz w:val="21"/>
+          <w:szCs w:val="21"/>
+        </w:rPr>
+        <w:t xml:space="preserve">- Yes </w:t>
+      </w:r>
+      <w:r>
+        <w:rPr>
+          <w:color w:val="3B454E"/>
+          <w:sz w:val="21"/>
+          <w:szCs w:val="21"/>
+          <w:lang w:val="en-US"/>
+        </w:rPr>
+        <w:sym w:font="Wingdings" w:char="F0E0"/>
+      </w:r>
+      <w:r>
+        <w:rPr>
+          <w:color w:val="3B454E"/>
+          <w:sz w:val="21"/>
+          <w:szCs w:val="21"/>
+        </w:rPr>
+        <w:t xml:space="preserve"> 259</w:t>
+      </w:r>
     </w:p>
     <w:p>
       <w:pPr>
@@ -679,7 +1132,6 @@
           <w:color w:val="3B454E"/>
           <w:sz w:val="21"/>
           <w:szCs w:val="21"/>
-          <w:lang w:val="en-US"/>
         </w:rPr>
       </w:pPr>
     </w:p>
@@ -709,6 +1161,7 @@
           <w:color w:val="3B454E"/>
           <w:sz w:val="21"/>
           <w:szCs w:val="21"/>
+          <w:highlight w:val="yellow"/>
         </w:rPr>
         <w:t>BusinessTravel</w:t>
       </w:r>
@@ -959,18 +1412,259 @@
           <w:color w:val="3B454E"/>
           <w:sz w:val="21"/>
           <w:szCs w:val="21"/>
-          <w:lang w:val="en-US"/>
-        </w:rPr>
-      </w:pPr>
-    </w:p>
-    <w:p>
-      <w:pPr>
-        <w:pStyle w:val="Default"/>
-        <w:rPr>
-          <w:color w:val="3B454E"/>
-          <w:sz w:val="21"/>
-          <w:szCs w:val="21"/>
-          <w:lang w:val="en-US"/>
+        </w:rPr>
+      </w:pPr>
+      <w:r>
+        <w:rPr>
+          <w:color w:val="3B454E"/>
+          <w:sz w:val="21"/>
+          <w:szCs w:val="21"/>
+        </w:rPr>
+        <w:t>- ‘</w:t>
+      </w:r>
+      <w:proofErr w:type="spellStart"/>
+      <w:r>
+        <w:rPr>
+          <w:color w:val="3B454E"/>
+          <w:sz w:val="21"/>
+          <w:szCs w:val="21"/>
+        </w:rPr>
+        <w:t>travel_rarely</w:t>
+      </w:r>
+      <w:proofErr w:type="spellEnd"/>
+      <w:r>
+        <w:rPr>
+          <w:color w:val="3B454E"/>
+          <w:sz w:val="21"/>
+          <w:szCs w:val="21"/>
+        </w:rPr>
+        <w:t>’: 586</w:t>
+      </w:r>
+    </w:p>
+    <w:p>
+      <w:pPr>
+        <w:pStyle w:val="Default"/>
+        <w:ind w:left="360"/>
+        <w:rPr>
+          <w:color w:val="3B454E"/>
+          <w:sz w:val="21"/>
+          <w:szCs w:val="21"/>
+        </w:rPr>
+      </w:pPr>
+      <w:r>
+        <w:rPr>
+          <w:color w:val="3B454E"/>
+          <w:sz w:val="21"/>
+          <w:szCs w:val="21"/>
+        </w:rPr>
+        <w:t>- ‘</w:t>
+      </w:r>
+      <w:proofErr w:type="spellStart"/>
+      <w:r>
+        <w:rPr>
+          <w:color w:val="3B454E"/>
+          <w:sz w:val="21"/>
+          <w:szCs w:val="21"/>
+        </w:rPr>
+        <w:t>travel_frecuently</w:t>
+      </w:r>
+      <w:proofErr w:type="spellEnd"/>
+      <w:r>
+        <w:rPr>
+          <w:color w:val="3B454E"/>
+          <w:sz w:val="21"/>
+          <w:szCs w:val="21"/>
+        </w:rPr>
+        <w:t>’: 165</w:t>
+      </w:r>
+    </w:p>
+    <w:p>
+      <w:pPr>
+        <w:pStyle w:val="Default"/>
+        <w:ind w:left="360"/>
+        <w:rPr>
+          <w:color w:val="3B454E"/>
+          <w:sz w:val="21"/>
+          <w:szCs w:val="21"/>
+        </w:rPr>
+      </w:pPr>
+      <w:r>
+        <w:rPr>
+          <w:color w:val="3B454E"/>
+          <w:sz w:val="21"/>
+          <w:szCs w:val="21"/>
+        </w:rPr>
+        <w:t>- ‘non-</w:t>
+      </w:r>
+      <w:proofErr w:type="spellStart"/>
+      <w:r>
+        <w:rPr>
+          <w:color w:val="3B454E"/>
+          <w:sz w:val="21"/>
+          <w:szCs w:val="21"/>
+        </w:rPr>
+        <w:t>travel</w:t>
+      </w:r>
+      <w:proofErr w:type="spellEnd"/>
+      <w:r>
+        <w:rPr>
+          <w:color w:val="3B454E"/>
+          <w:sz w:val="21"/>
+          <w:szCs w:val="21"/>
+        </w:rPr>
+        <w:t>’: 91</w:t>
+      </w:r>
+    </w:p>
+    <w:p>
+      <w:pPr>
+        <w:pStyle w:val="Default"/>
+        <w:ind w:left="360"/>
+        <w:rPr>
+          <w:color w:val="3B454E"/>
+          <w:sz w:val="21"/>
+          <w:szCs w:val="21"/>
+        </w:rPr>
+      </w:pPr>
+      <w:r>
+        <w:rPr>
+          <w:color w:val="3B454E"/>
+          <w:sz w:val="21"/>
+          <w:szCs w:val="21"/>
+        </w:rPr>
+        <w:t xml:space="preserve">- cambiamos </w:t>
+      </w:r>
+      <w:r>
+        <w:rPr>
+          <w:color w:val="3B454E"/>
+          <w:sz w:val="21"/>
+          <w:szCs w:val="21"/>
+        </w:rPr>
+        <w:t>‘</w:t>
+      </w:r>
+      <w:r>
+        <w:rPr>
+          <w:color w:val="3B454E"/>
+          <w:sz w:val="21"/>
+          <w:szCs w:val="21"/>
+        </w:rPr>
+        <w:t>non-</w:t>
+      </w:r>
+      <w:proofErr w:type="spellStart"/>
+      <w:r>
+        <w:rPr>
+          <w:color w:val="3B454E"/>
+          <w:sz w:val="21"/>
+          <w:szCs w:val="21"/>
+        </w:rPr>
+        <w:t>travel</w:t>
+      </w:r>
+      <w:proofErr w:type="spellEnd"/>
+      <w:r>
+        <w:rPr>
+          <w:color w:val="3B454E"/>
+          <w:sz w:val="21"/>
+          <w:szCs w:val="21"/>
+        </w:rPr>
+        <w:t>’</w:t>
+      </w:r>
+      <w:r>
+        <w:rPr>
+          <w:color w:val="3B454E"/>
+          <w:sz w:val="21"/>
+          <w:szCs w:val="21"/>
+        </w:rPr>
+        <w:t xml:space="preserve"> por ‘</w:t>
+      </w:r>
+      <w:proofErr w:type="spellStart"/>
+      <w:r>
+        <w:rPr>
+          <w:color w:val="3B454E"/>
+          <w:sz w:val="21"/>
+          <w:szCs w:val="21"/>
+        </w:rPr>
+        <w:t>non</w:t>
+      </w:r>
+      <w:r>
+        <w:rPr>
+          <w:color w:val="3B454E"/>
+          <w:sz w:val="21"/>
+          <w:szCs w:val="21"/>
+        </w:rPr>
+        <w:t>_</w:t>
+      </w:r>
+      <w:r>
+        <w:rPr>
+          <w:color w:val="3B454E"/>
+          <w:sz w:val="21"/>
+          <w:szCs w:val="21"/>
+        </w:rPr>
+        <w:t>travel</w:t>
+      </w:r>
+      <w:proofErr w:type="spellEnd"/>
+      <w:r>
+        <w:rPr>
+          <w:color w:val="3B454E"/>
+          <w:sz w:val="21"/>
+          <w:szCs w:val="21"/>
+        </w:rPr>
+        <w:t>’</w:t>
+      </w:r>
+    </w:p>
+    <w:p>
+      <w:pPr>
+        <w:pStyle w:val="Default"/>
+        <w:ind w:left="360"/>
+        <w:rPr>
+          <w:color w:val="3B454E"/>
+          <w:sz w:val="21"/>
+          <w:szCs w:val="21"/>
+        </w:rPr>
+      </w:pPr>
+      <w:r>
+        <w:rPr>
+          <w:color w:val="3B454E"/>
+          <w:sz w:val="21"/>
+          <w:szCs w:val="21"/>
+        </w:rPr>
+        <w:t xml:space="preserve">- cambiamos los </w:t>
+      </w:r>
+      <w:proofErr w:type="spellStart"/>
+      <w:r>
+        <w:rPr>
+          <w:color w:val="3B454E"/>
+          <w:sz w:val="21"/>
+          <w:szCs w:val="21"/>
+        </w:rPr>
+        <w:t>Nan</w:t>
+      </w:r>
+      <w:proofErr w:type="spellEnd"/>
+      <w:r>
+        <w:rPr>
+          <w:color w:val="3B454E"/>
+          <w:sz w:val="21"/>
+          <w:szCs w:val="21"/>
+        </w:rPr>
+        <w:t xml:space="preserve"> por ‘desconocido’</w:t>
+      </w:r>
+    </w:p>
+    <w:p>
+      <w:pPr>
+        <w:pStyle w:val="Default"/>
+        <w:ind w:left="360"/>
+        <w:rPr>
+          <w:color w:val="3B454E"/>
+          <w:sz w:val="21"/>
+          <w:szCs w:val="21"/>
+        </w:rPr>
+      </w:pPr>
+    </w:p>
+    <w:p>
+      <w:pPr>
+        <w:pStyle w:val="Default"/>
+        <w:rPr>
+          <w:color w:val="3B454E"/>
+          <w:sz w:val="21"/>
+          <w:szCs w:val="21"/>
         </w:rPr>
       </w:pPr>
     </w:p>
@@ -1000,6 +1694,7 @@
           <w:color w:val="3B454E"/>
           <w:sz w:val="21"/>
           <w:szCs w:val="21"/>
+          <w:highlight w:val="yellow"/>
         </w:rPr>
         <w:t>DailyRate</w:t>
       </w:r>
@@ -1045,7 +1740,15 @@
           <w:sz w:val="21"/>
           <w:szCs w:val="21"/>
         </w:rPr>
-        <w:t>sacar</w:t>
+        <w:t>saca</w:t>
+      </w:r>
+      <w:r>
+        <w:rPr>
+          <w:color w:val="3B454E"/>
+          <w:sz w:val="21"/>
+          <w:szCs w:val="21"/>
+        </w:rPr>
+        <w:t>mos</w:t>
       </w:r>
       <w:r>
         <w:rPr>
@@ -1098,7 +1801,23 @@
           <w:sz w:val="21"/>
           <w:szCs w:val="21"/>
         </w:rPr>
-        <w:t>- no nulos</w:t>
+        <w:t xml:space="preserve">- </w:t>
+      </w:r>
+      <w:r>
+        <w:rPr>
+          <w:color w:val="3B454E"/>
+          <w:sz w:val="21"/>
+          <w:szCs w:val="21"/>
+        </w:rPr>
+        <w:t xml:space="preserve">124 </w:t>
+      </w:r>
+      <w:r>
+        <w:rPr>
+          <w:color w:val="3B454E"/>
+          <w:sz w:val="21"/>
+          <w:szCs w:val="21"/>
+        </w:rPr>
+        <w:t>nulos</w:t>
       </w:r>
     </w:p>
     <w:p>
@@ -1172,6 +1891,16 @@
         </w:rPr>
         <w:t xml:space="preserve"> </w:t>
       </w:r>
+      <w:proofErr w:type="spellStart"/>
+      <w:r>
+        <w:rPr>
+          <w:color w:val="3B454E"/>
+          <w:sz w:val="21"/>
+          <w:szCs w:val="21"/>
+        </w:rPr>
+        <w:t>float</w:t>
+      </w:r>
+      <w:proofErr w:type="spellEnd"/>
     </w:p>
     <w:p>
       <w:pPr>
@@ -1265,18 +1994,133 @@
           <w:color w:val="3B454E"/>
           <w:sz w:val="21"/>
           <w:szCs w:val="21"/>
-          <w:lang w:val="en-US"/>
-        </w:rPr>
-      </w:pPr>
-    </w:p>
-    <w:p>
-      <w:pPr>
-        <w:pStyle w:val="Default"/>
-        <w:rPr>
-          <w:color w:val="3B454E"/>
-          <w:sz w:val="21"/>
-          <w:szCs w:val="21"/>
-          <w:lang w:val="en-US"/>
+        </w:rPr>
+      </w:pPr>
+      <w:r>
+        <w:rPr>
+          <w:color w:val="3B454E"/>
+          <w:sz w:val="21"/>
+          <w:szCs w:val="21"/>
+        </w:rPr>
+        <w:t xml:space="preserve">- </w:t>
+      </w:r>
+      <w:r>
+        <w:rPr>
+          <w:color w:val="3B454E"/>
+          <w:sz w:val="21"/>
+          <w:szCs w:val="21"/>
+        </w:rPr>
+        <w:t>‘</w:t>
+      </w:r>
+      <w:proofErr w:type="spellStart"/>
+      <w:r>
+        <w:rPr>
+          <w:color w:val="3B454E"/>
+          <w:sz w:val="21"/>
+          <w:szCs w:val="21"/>
+        </w:rPr>
+        <w:t>nan</w:t>
+      </w:r>
+      <w:proofErr w:type="spellEnd"/>
+      <w:r>
+        <w:rPr>
+          <w:color w:val="3B454E"/>
+          <w:sz w:val="21"/>
+          <w:szCs w:val="21"/>
+        </w:rPr>
+        <w:t>’</w:t>
+      </w:r>
+      <w:r>
+        <w:rPr>
+          <w:color w:val="3B454E"/>
+          <w:sz w:val="21"/>
+          <w:szCs w:val="21"/>
+        </w:rPr>
+        <w:t xml:space="preserve"> a </w:t>
+      </w:r>
+      <w:proofErr w:type="spellStart"/>
+      <w:r>
+        <w:rPr>
+          <w:color w:val="3B454E"/>
+          <w:sz w:val="21"/>
+          <w:szCs w:val="21"/>
+        </w:rPr>
+        <w:t>np.nan</w:t>
+      </w:r>
+      <w:proofErr w:type="spellEnd"/>
+      <w:r>
+        <w:rPr>
+          <w:color w:val="3B454E"/>
+          <w:sz w:val="21"/>
+          <w:szCs w:val="21"/>
+        </w:rPr>
+        <w:t xml:space="preserve"> </w:t>
+      </w:r>
+      <w:r>
+        <w:rPr>
+          <w:color w:val="3B454E"/>
+          <w:sz w:val="21"/>
+          <w:szCs w:val="21"/>
+        </w:rPr>
+        <w:t>para pasar la columna a float64</w:t>
+      </w:r>
+    </w:p>
+    <w:p>
+      <w:pPr>
+        <w:pStyle w:val="Default"/>
+        <w:ind w:left="360"/>
+        <w:rPr>
+          <w:color w:val="FFFFFF" w:themeColor="background1"/>
+          <w:sz w:val="21"/>
+          <w:szCs w:val="21"/>
+        </w:rPr>
+      </w:pPr>
+      <w:r>
+        <w:rPr>
+          <w:color w:val="FFFFFF" w:themeColor="background1"/>
+          <w:sz w:val="21"/>
+          <w:szCs w:val="21"/>
+          <w:highlight w:val="red"/>
+        </w:rPr>
+        <w:t xml:space="preserve">- intentar cambiar los nulos con cálculos respecto al </w:t>
+      </w:r>
+      <w:proofErr w:type="spellStart"/>
+      <w:r>
+        <w:rPr>
+          <w:color w:val="FFFFFF" w:themeColor="background1"/>
+          <w:sz w:val="21"/>
+          <w:szCs w:val="21"/>
+          <w:highlight w:val="red"/>
+        </w:rPr>
+        <w:t>monthlyRat</w:t>
+      </w:r>
+      <w:r>
+        <w:rPr>
+          <w:color w:val="FFFFFF" w:themeColor="background1"/>
+          <w:sz w:val="21"/>
+          <w:szCs w:val="21"/>
+          <w:highlight w:val="red"/>
+        </w:rPr>
+        <w:t>e</w:t>
+      </w:r>
+      <w:proofErr w:type="spellEnd"/>
+      <w:r>
+        <w:rPr>
+          <w:color w:val="FFFFFF" w:themeColor="background1"/>
+          <w:sz w:val="21"/>
+          <w:szCs w:val="21"/>
+          <w:highlight w:val="red"/>
+        </w:rPr>
+        <w:t>, o similar</w:t>
+      </w:r>
+    </w:p>
+    <w:p>
+      <w:pPr>
+        <w:pStyle w:val="Default"/>
+        <w:rPr>
+          <w:color w:val="3B454E"/>
+          <w:sz w:val="21"/>
+          <w:szCs w:val="21"/>
         </w:rPr>
       </w:pPr>
     </w:p>
@@ -1306,6 +2150,7 @@
           <w:color w:val="3B454E"/>
           <w:sz w:val="21"/>
           <w:szCs w:val="21"/>
+          <w:highlight w:val="yellow"/>
         </w:rPr>
         <w:t>Department</w:t>
       </w:r>
@@ -1414,6 +2259,7 @@
           <w:szCs w:val="21"/>
           <w:lang w:val="en-US"/>
         </w:rPr>
+        <w:lastRenderedPageBreak/>
         <w:t>- object</w:t>
       </w:r>
     </w:p>
@@ -1477,7 +2323,16 @@
           <w:szCs w:val="21"/>
           <w:lang w:val="en-US"/>
         </w:rPr>
-        <w:t>- Top: Research &amp; Development</w:t>
+        <w:t>- Top: Research &amp; Developmen</w:t>
+      </w:r>
+      <w:r>
+        <w:rPr>
+          <w:color w:val="3B454E"/>
+          <w:sz w:val="21"/>
+          <w:szCs w:val="21"/>
+          <w:lang w:val="en-US"/>
+        </w:rPr>
+        <w:t>t</w:t>
       </w:r>
     </w:p>
     <w:p>
@@ -1488,31 +2343,54 @@
           <w:color w:val="3B454E"/>
           <w:sz w:val="21"/>
           <w:szCs w:val="21"/>
-        </w:rPr>
-      </w:pPr>
-      <w:r>
-        <w:rPr>
-          <w:color w:val="3B454E"/>
-          <w:sz w:val="21"/>
-          <w:szCs w:val="21"/>
+          <w:lang w:val="en-US"/>
+        </w:rPr>
+      </w:pPr>
+      <w:r>
+        <w:rPr>
+          <w:color w:val="3B454E"/>
+          <w:sz w:val="21"/>
+          <w:szCs w:val="21"/>
+          <w:lang w:val="en-US"/>
+        </w:rPr>
+        <w:t>- Freq: 196</w:t>
+      </w:r>
+    </w:p>
+    <w:p>
+      <w:pPr>
+        <w:pStyle w:val="Default"/>
+        <w:ind w:left="360"/>
+        <w:rPr>
+          <w:color w:val="3B454E"/>
+          <w:sz w:val="21"/>
+          <w:szCs w:val="21"/>
+          <w:lang w:val="en-US"/>
+        </w:rPr>
+      </w:pPr>
+      <w:r>
+        <w:rPr>
+          <w:color w:val="3B454E"/>
+          <w:sz w:val="21"/>
+          <w:szCs w:val="21"/>
+          <w:lang w:val="en-US"/>
         </w:rPr>
         <w:t xml:space="preserve">- </w:t>
       </w:r>
-      <w:proofErr w:type="spellStart"/>
-      <w:r>
-        <w:rPr>
-          <w:color w:val="3B454E"/>
-          <w:sz w:val="21"/>
-          <w:szCs w:val="21"/>
-        </w:rPr>
-        <w:t>Freq</w:t>
-      </w:r>
-      <w:proofErr w:type="spellEnd"/>
-      <w:r>
-        <w:rPr>
-          <w:color w:val="3B454E"/>
-          <w:sz w:val="21"/>
-          <w:szCs w:val="21"/>
+      <w:r>
+        <w:rPr>
+          <w:color w:val="3B454E"/>
+          <w:sz w:val="21"/>
+          <w:szCs w:val="21"/>
+          <w:lang w:val="en-US"/>
+        </w:rPr>
+        <w:t>Research &amp; Development</w:t>
+      </w:r>
+      <w:r>
+        <w:rPr>
+          <w:color w:val="3B454E"/>
+          <w:sz w:val="21"/>
+          <w:szCs w:val="21"/>
+          <w:lang w:val="en-US"/>
         </w:rPr>
         <w:t>: 196</w:t>
       </w:r>
@@ -1520,13 +2398,270 @@
     <w:p>
       <w:pPr>
         <w:pStyle w:val="Default"/>
-        <w:ind w:firstLine="360"/>
-        <w:rPr>
-          <w:color w:val="3B454E"/>
-          <w:sz w:val="21"/>
-          <w:szCs w:val="21"/>
-        </w:rPr>
-      </w:pPr>
+        <w:ind w:left="360"/>
+        <w:rPr>
+          <w:color w:val="3B454E"/>
+          <w:sz w:val="21"/>
+          <w:szCs w:val="21"/>
+          <w:lang w:val="en-US"/>
+        </w:rPr>
+      </w:pPr>
+      <w:r>
+        <w:rPr>
+          <w:color w:val="3B454E"/>
+          <w:sz w:val="21"/>
+          <w:szCs w:val="21"/>
+          <w:lang w:val="en-US"/>
+        </w:rPr>
+        <w:t>- Sales: 910</w:t>
+      </w:r>
+    </w:p>
+    <w:p>
+      <w:pPr>
+        <w:pStyle w:val="Default"/>
+        <w:ind w:left="360"/>
+        <w:rPr>
+          <w:color w:val="3B454E"/>
+          <w:sz w:val="21"/>
+          <w:szCs w:val="21"/>
+          <w:lang w:val="en-US"/>
+        </w:rPr>
+      </w:pPr>
+      <w:r>
+        <w:rPr>
+          <w:color w:val="3B454E"/>
+          <w:sz w:val="21"/>
+          <w:szCs w:val="21"/>
+          <w:lang w:val="en-US"/>
+        </w:rPr>
+        <w:t>- Human Resources</w:t>
+      </w:r>
+      <w:r>
+        <w:rPr>
+          <w:color w:val="3B454E"/>
+          <w:sz w:val="21"/>
+          <w:szCs w:val="21"/>
+          <w:lang w:val="en-US"/>
+        </w:rPr>
+        <w:t>: 15</w:t>
+      </w:r>
+    </w:p>
+    <w:p>
+      <w:pPr>
+        <w:pStyle w:val="Default"/>
+        <w:ind w:left="360"/>
+        <w:rPr>
+          <w:color w:val="3B454E"/>
+          <w:sz w:val="21"/>
+          <w:szCs w:val="21"/>
+          <w:lang w:val="en-US"/>
+        </w:rPr>
+      </w:pPr>
+      <w:r>
+        <w:rPr>
+          <w:color w:val="3B454E"/>
+          <w:sz w:val="21"/>
+          <w:szCs w:val="21"/>
+          <w:lang w:val="en-US"/>
+        </w:rPr>
+        <w:t xml:space="preserve">- </w:t>
+      </w:r>
+      <w:proofErr w:type="spellStart"/>
+      <w:r>
+        <w:rPr>
+          <w:color w:val="3B454E"/>
+          <w:sz w:val="21"/>
+          <w:szCs w:val="21"/>
+          <w:lang w:val="en-US"/>
+        </w:rPr>
+        <w:t>cambiamos</w:t>
+      </w:r>
+      <w:proofErr w:type="spellEnd"/>
+      <w:r>
+        <w:rPr>
+          <w:color w:val="3B454E"/>
+          <w:sz w:val="21"/>
+          <w:szCs w:val="21"/>
+          <w:lang w:val="en-US"/>
+        </w:rPr>
+        <w:t>:</w:t>
+      </w:r>
+    </w:p>
+    <w:p>
+      <w:pPr>
+        <w:pStyle w:val="Default"/>
+        <w:ind w:left="708"/>
+        <w:rPr>
+          <w:color w:val="3B454E"/>
+          <w:sz w:val="21"/>
+          <w:szCs w:val="21"/>
+          <w:lang w:val="en-US"/>
+        </w:rPr>
+      </w:pPr>
+      <w:r>
+        <w:rPr>
+          <w:color w:val="3B454E"/>
+          <w:sz w:val="21"/>
+          <w:szCs w:val="21"/>
+          <w:lang w:val="en-US"/>
+        </w:rPr>
+        <w:t xml:space="preserve">- </w:t>
+      </w:r>
+      <w:r>
+        <w:rPr>
+          <w:color w:val="3B454E"/>
+          <w:sz w:val="21"/>
+          <w:szCs w:val="21"/>
+          <w:lang w:val="en-US"/>
+        </w:rPr>
+        <w:t>‘</w:t>
+      </w:r>
+      <w:r>
+        <w:rPr>
+          <w:color w:val="3B454E"/>
+          <w:sz w:val="21"/>
+          <w:szCs w:val="21"/>
+          <w:lang w:val="en-US"/>
+        </w:rPr>
+        <w:t>Research &amp; Development</w:t>
+      </w:r>
+      <w:r>
+        <w:rPr>
+          <w:color w:val="3B454E"/>
+          <w:sz w:val="21"/>
+          <w:szCs w:val="21"/>
+          <w:lang w:val="en-US"/>
+        </w:rPr>
+        <w:t>’ por ‘</w:t>
+      </w:r>
+      <w:proofErr w:type="spellStart"/>
+      <w:r>
+        <w:rPr>
+          <w:color w:val="3B454E"/>
+          <w:sz w:val="21"/>
+          <w:szCs w:val="21"/>
+          <w:lang w:val="en-US"/>
+        </w:rPr>
+        <w:t>r</w:t>
+      </w:r>
+      <w:r>
+        <w:rPr>
+          <w:color w:val="3B454E"/>
+          <w:sz w:val="21"/>
+          <w:szCs w:val="21"/>
+          <w:lang w:val="en-US"/>
+        </w:rPr>
+        <w:t>esearch</w:t>
+      </w:r>
+      <w:r>
+        <w:rPr>
+          <w:color w:val="3B454E"/>
+          <w:sz w:val="21"/>
+          <w:szCs w:val="21"/>
+          <w:lang w:val="en-US"/>
+        </w:rPr>
+        <w:t>_d</w:t>
+      </w:r>
+      <w:r>
+        <w:rPr>
+          <w:color w:val="3B454E"/>
+          <w:sz w:val="21"/>
+          <w:szCs w:val="21"/>
+          <w:lang w:val="en-US"/>
+        </w:rPr>
+        <w:t>evelopment</w:t>
+      </w:r>
+      <w:proofErr w:type="spellEnd"/>
+      <w:r>
+        <w:rPr>
+          <w:color w:val="3B454E"/>
+          <w:sz w:val="21"/>
+          <w:szCs w:val="21"/>
+          <w:lang w:val="en-US"/>
+        </w:rPr>
+        <w:t>’</w:t>
+      </w:r>
+    </w:p>
+    <w:p>
+      <w:pPr>
+        <w:pStyle w:val="Default"/>
+        <w:ind w:left="708"/>
+        <w:rPr>
+          <w:color w:val="3B454E"/>
+          <w:sz w:val="21"/>
+          <w:szCs w:val="21"/>
+          <w:lang w:val="en-US"/>
+        </w:rPr>
+      </w:pPr>
+      <w:r>
+        <w:rPr>
+          <w:color w:val="3B454E"/>
+          <w:sz w:val="21"/>
+          <w:szCs w:val="21"/>
+          <w:lang w:val="en-US"/>
+        </w:rPr>
+        <w:t>- ‘Sales’ por ‘sales’</w:t>
+      </w:r>
+    </w:p>
+    <w:p>
+      <w:pPr>
+        <w:pStyle w:val="Default"/>
+        <w:ind w:left="708"/>
+        <w:rPr>
+          <w:color w:val="3B454E"/>
+          <w:sz w:val="21"/>
+          <w:szCs w:val="21"/>
+          <w:lang w:val="en-US"/>
+        </w:rPr>
+      </w:pPr>
+      <w:r>
+        <w:rPr>
+          <w:color w:val="3B454E"/>
+          <w:sz w:val="21"/>
+          <w:szCs w:val="21"/>
+          <w:lang w:val="en-US"/>
+        </w:rPr>
+        <w:t>- Human Resources por ‘</w:t>
+      </w:r>
+      <w:proofErr w:type="spellStart"/>
+      <w:r>
+        <w:rPr>
+          <w:color w:val="3B454E"/>
+          <w:sz w:val="21"/>
+          <w:szCs w:val="21"/>
+          <w:lang w:val="en-US"/>
+        </w:rPr>
+        <w:t>human_resources</w:t>
+      </w:r>
+      <w:proofErr w:type="spellEnd"/>
+      <w:r>
+        <w:rPr>
+          <w:color w:val="3B454E"/>
+          <w:sz w:val="21"/>
+          <w:szCs w:val="21"/>
+          <w:lang w:val="en-US"/>
+        </w:rPr>
+        <w:t>’</w:t>
+      </w:r>
+    </w:p>
+    <w:p>
+      <w:pPr>
+        <w:pStyle w:val="Default"/>
+        <w:ind w:firstLine="360"/>
+        <w:rPr>
+          <w:color w:val="3B454E"/>
+          <w:sz w:val="21"/>
+          <w:szCs w:val="21"/>
+        </w:rPr>
+      </w:pPr>
+      <w:r>
+        <w:rPr>
+          <w:color w:val="3B454E"/>
+          <w:sz w:val="21"/>
+          <w:szCs w:val="21"/>
+        </w:rPr>
+        <w:t>- nulos a ‘desconocido’</w:t>
+      </w:r>
     </w:p>
     <w:p>
       <w:pPr>
@@ -1565,6 +2700,7 @@
           <w:color w:val="3B454E"/>
           <w:sz w:val="21"/>
           <w:szCs w:val="21"/>
+          <w:highlight w:val="yellow"/>
         </w:rPr>
         <w:t>DistanceFromHome</w:t>
       </w:r>
@@ -1769,6 +2905,169 @@
           <w:szCs w:val="21"/>
         </w:rPr>
         <w:t>: 29</w:t>
+      </w:r>
+    </w:p>
+    <w:p>
+      <w:pPr>
+        <w:pStyle w:val="Default"/>
+        <w:ind w:firstLine="360"/>
+        <w:rPr>
+          <w:color w:val="3B454E"/>
+          <w:sz w:val="21"/>
+          <w:szCs w:val="21"/>
+        </w:rPr>
+      </w:pPr>
+      <w:r>
+        <w:rPr>
+          <w:color w:val="3B454E"/>
+          <w:sz w:val="21"/>
+          <w:szCs w:val="21"/>
+        </w:rPr>
+        <w:t>- cambiamos negativos a positivos</w:t>
+      </w:r>
+    </w:p>
+    <w:p>
+      <w:pPr>
+        <w:pStyle w:val="Default"/>
+        <w:ind w:firstLine="360"/>
+        <w:rPr>
+          <w:color w:val="3B454E"/>
+          <w:sz w:val="21"/>
+          <w:szCs w:val="21"/>
+        </w:rPr>
+      </w:pPr>
+      <w:r>
+        <w:rPr>
+          <w:color w:val="3B454E"/>
+          <w:sz w:val="21"/>
+          <w:szCs w:val="21"/>
+        </w:rPr>
+        <w:t xml:space="preserve">- media: </w:t>
+      </w:r>
+      <w:r>
+        <w:rPr>
+          <w:color w:val="3B454E"/>
+          <w:sz w:val="21"/>
+          <w:szCs w:val="21"/>
+        </w:rPr>
+        <w:t>11.1419</w:t>
+      </w:r>
+    </w:p>
+    <w:p>
+      <w:pPr>
+        <w:pStyle w:val="Default"/>
+        <w:ind w:firstLine="360"/>
+        <w:rPr>
+          <w:color w:val="3B454E"/>
+          <w:sz w:val="21"/>
+          <w:szCs w:val="21"/>
+        </w:rPr>
+      </w:pPr>
+      <w:r>
+        <w:rPr>
+          <w:color w:val="3B454E"/>
+          <w:sz w:val="21"/>
+          <w:szCs w:val="21"/>
+        </w:rPr>
+        <w:t xml:space="preserve">- </w:t>
+      </w:r>
+      <w:proofErr w:type="spellStart"/>
+      <w:r>
+        <w:rPr>
+          <w:color w:val="3B454E"/>
+          <w:sz w:val="21"/>
+          <w:szCs w:val="21"/>
+        </w:rPr>
+        <w:t>std</w:t>
+      </w:r>
+      <w:proofErr w:type="spellEnd"/>
+      <w:r>
+        <w:rPr>
+          <w:color w:val="3B454E"/>
+          <w:sz w:val="21"/>
+          <w:szCs w:val="21"/>
+        </w:rPr>
+        <w:t>: 1</w:t>
+      </w:r>
+      <w:r>
+        <w:rPr>
+          <w:color w:val="3B454E"/>
+          <w:sz w:val="21"/>
+          <w:szCs w:val="21"/>
+        </w:rPr>
+        <w:t>0.45</w:t>
+      </w:r>
+    </w:p>
+    <w:p>
+      <w:pPr>
+        <w:pStyle w:val="Default"/>
+        <w:ind w:firstLine="360"/>
+        <w:rPr>
+          <w:color w:val="3B454E"/>
+          <w:sz w:val="21"/>
+          <w:szCs w:val="21"/>
+        </w:rPr>
+      </w:pPr>
+      <w:r>
+        <w:rPr>
+          <w:color w:val="3B454E"/>
+          <w:sz w:val="21"/>
+          <w:szCs w:val="21"/>
+        </w:rPr>
+        <w:t xml:space="preserve">- min: </w:t>
+      </w:r>
+      <w:r>
+        <w:rPr>
+          <w:color w:val="3B454E"/>
+          <w:sz w:val="21"/>
+          <w:szCs w:val="21"/>
+        </w:rPr>
+        <w:t>1</w:t>
+      </w:r>
+    </w:p>
+    <w:p>
+      <w:pPr>
+        <w:pStyle w:val="Default"/>
+        <w:ind w:firstLine="360"/>
+        <w:rPr>
+          <w:color w:val="3B454E"/>
+          <w:sz w:val="21"/>
+          <w:szCs w:val="21"/>
+        </w:rPr>
+      </w:pPr>
+      <w:r>
+        <w:rPr>
+          <w:color w:val="3B454E"/>
+          <w:sz w:val="21"/>
+          <w:szCs w:val="21"/>
+        </w:rPr>
+        <w:t xml:space="preserve">- </w:t>
+      </w:r>
+      <w:proofErr w:type="spellStart"/>
+      <w:r>
+        <w:rPr>
+          <w:color w:val="3B454E"/>
+          <w:sz w:val="21"/>
+          <w:szCs w:val="21"/>
+        </w:rPr>
+        <w:t>max</w:t>
+      </w:r>
+      <w:proofErr w:type="spellEnd"/>
+      <w:r>
+        <w:rPr>
+          <w:color w:val="3B454E"/>
+          <w:sz w:val="21"/>
+          <w:szCs w:val="21"/>
+        </w:rPr>
+        <w:t xml:space="preserve">: </w:t>
+      </w:r>
+      <w:r>
+        <w:rPr>
+          <w:color w:val="3B454E"/>
+          <w:sz w:val="21"/>
+          <w:szCs w:val="21"/>
+        </w:rPr>
+        <w:t>49</w:t>
       </w:r>
     </w:p>
     <w:p>
@@ -1808,6 +3107,7 @@
           <w:color w:val="3B454E"/>
           <w:sz w:val="21"/>
           <w:szCs w:val="21"/>
+          <w:highlight w:val="yellow"/>
         </w:rPr>
         <w:t>Education</w:t>
       </w:r>
@@ -2000,6 +3300,262 @@
           <w:szCs w:val="21"/>
         </w:rPr>
       </w:pPr>
+      <w:r>
+        <w:rPr>
+          <w:color w:val="3B454E"/>
+          <w:sz w:val="21"/>
+          <w:szCs w:val="21"/>
+        </w:rPr>
+        <w:t xml:space="preserve">- </w:t>
+      </w:r>
+      <w:proofErr w:type="spellStart"/>
+      <w:r>
+        <w:rPr>
+          <w:color w:val="3B454E"/>
+          <w:sz w:val="21"/>
+          <w:szCs w:val="21"/>
+        </w:rPr>
+        <w:t>count</w:t>
+      </w:r>
+      <w:proofErr w:type="spellEnd"/>
+      <w:r>
+        <w:rPr>
+          <w:color w:val="3B454E"/>
+          <w:sz w:val="21"/>
+          <w:szCs w:val="21"/>
+        </w:rPr>
+        <w:t>:</w:t>
+      </w:r>
+    </w:p>
+    <w:p>
+      <w:pPr>
+        <w:pStyle w:val="Default"/>
+        <w:ind w:firstLine="360"/>
+        <w:rPr>
+          <w:color w:val="3B454E"/>
+          <w:sz w:val="21"/>
+          <w:szCs w:val="21"/>
+        </w:rPr>
+      </w:pPr>
+      <w:r>
+        <w:rPr>
+          <w:color w:val="3B454E"/>
+          <w:sz w:val="21"/>
+          <w:szCs w:val="21"/>
+        </w:rPr>
+        <w:tab/>
+      </w:r>
+      <w:r>
+        <w:rPr>
+          <w:color w:val="3B454E"/>
+          <w:sz w:val="21"/>
+          <w:szCs w:val="21"/>
+        </w:rPr>
+        <w:t>- 1: 180</w:t>
+      </w:r>
+      <w:r>
+        <w:rPr>
+          <w:color w:val="3B454E"/>
+          <w:sz w:val="21"/>
+          <w:szCs w:val="21"/>
+        </w:rPr>
+        <w:t xml:space="preserve">   </w:t>
+      </w:r>
+      <w:r>
+        <w:rPr>
+          <w:color w:val="3B454E"/>
+          <w:sz w:val="21"/>
+          <w:szCs w:val="21"/>
+        </w:rPr>
+        <w:t>eso</w:t>
+      </w:r>
+    </w:p>
+    <w:p>
+      <w:pPr>
+        <w:pStyle w:val="Default"/>
+        <w:ind w:firstLine="360"/>
+        <w:rPr>
+          <w:color w:val="3B454E"/>
+          <w:sz w:val="21"/>
+          <w:szCs w:val="21"/>
+        </w:rPr>
+      </w:pPr>
+      <w:r>
+        <w:rPr>
+          <w:color w:val="3B454E"/>
+          <w:sz w:val="21"/>
+          <w:szCs w:val="21"/>
+        </w:rPr>
+        <w:tab/>
+        <w:t>- 2: 314</w:t>
+      </w:r>
+      <w:r>
+        <w:rPr>
+          <w:color w:val="3B454E"/>
+          <w:sz w:val="21"/>
+          <w:szCs w:val="21"/>
+        </w:rPr>
+        <w:t xml:space="preserve">    </w:t>
+      </w:r>
+      <w:proofErr w:type="spellStart"/>
+      <w:r>
+        <w:rPr>
+          <w:color w:val="3B454E"/>
+          <w:sz w:val="21"/>
+          <w:szCs w:val="21"/>
+        </w:rPr>
+        <w:t>fp</w:t>
+      </w:r>
+      <w:proofErr w:type="spellEnd"/>
+    </w:p>
+    <w:p>
+      <w:pPr>
+        <w:pStyle w:val="Default"/>
+        <w:ind w:firstLine="360"/>
+        <w:rPr>
+          <w:color w:val="3B454E"/>
+          <w:sz w:val="21"/>
+          <w:szCs w:val="21"/>
+        </w:rPr>
+      </w:pPr>
+      <w:r>
+        <w:rPr>
+          <w:color w:val="3B454E"/>
+          <w:sz w:val="21"/>
+          <w:szCs w:val="21"/>
+        </w:rPr>
+        <w:tab/>
+        <w:t>- 3: 621</w:t>
+      </w:r>
+      <w:r>
+        <w:rPr>
+          <w:color w:val="3B454E"/>
+          <w:sz w:val="21"/>
+          <w:szCs w:val="21"/>
+        </w:rPr>
+        <w:t xml:space="preserve">   bachillerato/</w:t>
+      </w:r>
+      <w:proofErr w:type="spellStart"/>
+      <w:r>
+        <w:rPr>
+          <w:color w:val="3B454E"/>
+          <w:sz w:val="21"/>
+          <w:szCs w:val="21"/>
+        </w:rPr>
+        <w:t>college</w:t>
+      </w:r>
+      <w:proofErr w:type="spellEnd"/>
+    </w:p>
+    <w:p>
+      <w:pPr>
+        <w:pStyle w:val="Default"/>
+        <w:ind w:firstLine="360"/>
+        <w:rPr>
+          <w:color w:val="3B454E"/>
+          <w:sz w:val="21"/>
+          <w:szCs w:val="21"/>
+          <w:lang w:val="en-US"/>
+        </w:rPr>
+      </w:pPr>
+      <w:r>
+        <w:rPr>
+          <w:color w:val="3B454E"/>
+          <w:sz w:val="21"/>
+          <w:szCs w:val="21"/>
+        </w:rPr>
+        <w:tab/>
+      </w:r>
+      <w:r>
+        <w:rPr>
+          <w:color w:val="3B454E"/>
+          <w:sz w:val="21"/>
+          <w:szCs w:val="21"/>
+          <w:lang w:val="en-US"/>
+        </w:rPr>
+        <w:t xml:space="preserve">- 4: </w:t>
+      </w:r>
+      <w:proofErr w:type="gramStart"/>
+      <w:r>
+        <w:rPr>
+          <w:color w:val="3B454E"/>
+          <w:sz w:val="21"/>
+          <w:szCs w:val="21"/>
+          <w:lang w:val="en-US"/>
+        </w:rPr>
+        <w:t>445</w:t>
+      </w:r>
+      <w:r>
+        <w:rPr>
+          <w:color w:val="3B454E"/>
+          <w:sz w:val="21"/>
+          <w:szCs w:val="21"/>
+          <w:lang w:val="en-US"/>
+        </w:rPr>
+        <w:t xml:space="preserve">  university</w:t>
+      </w:r>
+      <w:proofErr w:type="gramEnd"/>
+      <w:r>
+        <w:rPr>
+          <w:color w:val="3B454E"/>
+          <w:sz w:val="21"/>
+          <w:szCs w:val="21"/>
+          <w:lang w:val="en-US"/>
+        </w:rPr>
+        <w:t xml:space="preserve"> degree</w:t>
+      </w:r>
+    </w:p>
+    <w:p>
+      <w:pPr>
+        <w:pStyle w:val="Default"/>
+        <w:ind w:firstLine="708"/>
+        <w:rPr>
+          <w:color w:val="3B454E"/>
+          <w:sz w:val="21"/>
+          <w:szCs w:val="21"/>
+          <w:lang w:val="en-US"/>
+        </w:rPr>
+      </w:pPr>
+      <w:r>
+        <w:rPr>
+          <w:color w:val="3B454E"/>
+          <w:sz w:val="21"/>
+          <w:szCs w:val="21"/>
+          <w:lang w:val="en-US"/>
+        </w:rPr>
+        <w:t>- 5: 54</w:t>
+      </w:r>
+      <w:r>
+        <w:rPr>
+          <w:color w:val="3B454E"/>
+          <w:sz w:val="21"/>
+          <w:szCs w:val="21"/>
+          <w:lang w:val="en-US"/>
+        </w:rPr>
+        <w:t xml:space="preserve">   </w:t>
+      </w:r>
+      <w:proofErr w:type="spellStart"/>
+      <w:r>
+        <w:rPr>
+          <w:color w:val="3B454E"/>
+          <w:sz w:val="21"/>
+          <w:szCs w:val="21"/>
+          <w:lang w:val="en-US"/>
+        </w:rPr>
+        <w:t>phd</w:t>
+      </w:r>
+      <w:proofErr w:type="spellEnd"/>
+    </w:p>
+    <w:p>
+      <w:pPr>
+        <w:pStyle w:val="Default"/>
+        <w:ind w:firstLine="360"/>
+        <w:rPr>
+          <w:color w:val="3B454E"/>
+          <w:sz w:val="21"/>
+          <w:szCs w:val="21"/>
+          <w:lang w:val="en-US"/>
+        </w:rPr>
+      </w:pPr>
     </w:p>
     <w:p>
       <w:pPr>
@@ -2027,6 +3583,7 @@
           <w:color w:val="3B454E"/>
           <w:sz w:val="21"/>
           <w:szCs w:val="21"/>
+          <w:highlight w:val="yellow"/>
         </w:rPr>
         <w:t>EducationField</w:t>
       </w:r>
@@ -2261,18 +3818,331 @@
     <w:p>
       <w:pPr>
         <w:pStyle w:val="Default"/>
-        <w:ind w:firstLine="360"/>
-        <w:rPr>
-          <w:color w:val="3B454E"/>
-          <w:sz w:val="21"/>
-          <w:szCs w:val="21"/>
-        </w:rPr>
-      </w:pPr>
-    </w:p>
-    <w:p>
-      <w:pPr>
-        <w:pStyle w:val="Default"/>
-        <w:ind w:firstLine="360"/>
+        <w:ind w:left="360"/>
+        <w:rPr>
+          <w:color w:val="3B454E"/>
+          <w:sz w:val="21"/>
+          <w:szCs w:val="21"/>
+        </w:rPr>
+      </w:pPr>
+      <w:r>
+        <w:rPr>
+          <w:color w:val="3B454E"/>
+          <w:sz w:val="21"/>
+          <w:szCs w:val="21"/>
+        </w:rPr>
+        <w:t xml:space="preserve">- </w:t>
+      </w:r>
+      <w:proofErr w:type="spellStart"/>
+      <w:r>
+        <w:rPr>
+          <w:color w:val="3B454E"/>
+          <w:sz w:val="21"/>
+          <w:szCs w:val="21"/>
+        </w:rPr>
+        <w:t>counts</w:t>
+      </w:r>
+      <w:proofErr w:type="spellEnd"/>
+      <w:r>
+        <w:rPr>
+          <w:color w:val="3B454E"/>
+          <w:sz w:val="21"/>
+          <w:szCs w:val="21"/>
+        </w:rPr>
+        <w:t>:</w:t>
+      </w:r>
+    </w:p>
+    <w:p>
+      <w:pPr>
+        <w:pStyle w:val="Default"/>
+        <w:ind w:firstLine="360"/>
+        <w:rPr>
+          <w:color w:val="3B454E"/>
+          <w:sz w:val="21"/>
+          <w:szCs w:val="21"/>
+          <w:lang w:val="en-US"/>
+        </w:rPr>
+      </w:pPr>
+      <w:r>
+        <w:rPr>
+          <w:color w:val="3B454E"/>
+          <w:sz w:val="21"/>
+          <w:szCs w:val="21"/>
+        </w:rPr>
+        <w:tab/>
+      </w:r>
+      <w:r>
+        <w:rPr>
+          <w:color w:val="3B454E"/>
+          <w:sz w:val="21"/>
+          <w:szCs w:val="21"/>
+          <w:lang w:val="en-US"/>
+        </w:rPr>
+        <w:t xml:space="preserve">- </w:t>
+      </w:r>
+      <w:r>
+        <w:rPr>
+          <w:color w:val="3B454E"/>
+          <w:sz w:val="21"/>
+          <w:szCs w:val="21"/>
+          <w:lang w:val="en-US"/>
+        </w:rPr>
+        <w:t>Life sciences</w:t>
+      </w:r>
+      <w:r>
+        <w:rPr>
+          <w:color w:val="3B454E"/>
+          <w:sz w:val="21"/>
+          <w:szCs w:val="21"/>
+          <w:lang w:val="en-US"/>
+        </w:rPr>
+        <w:t>:</w:t>
+      </w:r>
+      <w:r>
+        <w:rPr>
+          <w:color w:val="3B454E"/>
+          <w:sz w:val="21"/>
+          <w:szCs w:val="21"/>
+          <w:lang w:val="en-US"/>
+        </w:rPr>
+        <w:t xml:space="preserve"> 349</w:t>
+      </w:r>
+    </w:p>
+    <w:p>
+      <w:pPr>
+        <w:pStyle w:val="Default"/>
+        <w:ind w:firstLine="360"/>
+        <w:rPr>
+          <w:color w:val="3B454E"/>
+          <w:sz w:val="21"/>
+          <w:szCs w:val="21"/>
+          <w:lang w:val="en-US"/>
+        </w:rPr>
+      </w:pPr>
+      <w:r>
+        <w:rPr>
+          <w:color w:val="3B454E"/>
+          <w:sz w:val="21"/>
+          <w:szCs w:val="21"/>
+          <w:lang w:val="en-US"/>
+        </w:rPr>
+        <w:tab/>
+        <w:t xml:space="preserve">- </w:t>
+      </w:r>
+      <w:r>
+        <w:rPr>
+          <w:color w:val="3B454E"/>
+          <w:sz w:val="21"/>
+          <w:szCs w:val="21"/>
+          <w:lang w:val="en-US"/>
+        </w:rPr>
+        <w:t>Medical: 276</w:t>
+      </w:r>
+    </w:p>
+    <w:p>
+      <w:pPr>
+        <w:pStyle w:val="Default"/>
+        <w:ind w:firstLine="360"/>
+        <w:rPr>
+          <w:color w:val="3B454E"/>
+          <w:sz w:val="21"/>
+          <w:szCs w:val="21"/>
+          <w:lang w:val="en-US"/>
+        </w:rPr>
+      </w:pPr>
+      <w:r>
+        <w:rPr>
+          <w:color w:val="3B454E"/>
+          <w:sz w:val="21"/>
+          <w:szCs w:val="21"/>
+          <w:lang w:val="en-US"/>
+        </w:rPr>
+        <w:tab/>
+        <w:t xml:space="preserve">- </w:t>
+      </w:r>
+      <w:proofErr w:type="spellStart"/>
+      <w:r>
+        <w:rPr>
+          <w:color w:val="3B454E"/>
+          <w:sz w:val="21"/>
+          <w:szCs w:val="21"/>
+          <w:lang w:val="en-US"/>
+        </w:rPr>
+        <w:t>Make</w:t>
+      </w:r>
+      <w:r>
+        <w:rPr>
+          <w:color w:val="3B454E"/>
+          <w:sz w:val="21"/>
+          <w:szCs w:val="21"/>
+          <w:lang w:val="en-US"/>
+        </w:rPr>
+        <w:t>t</w:t>
+      </w:r>
+      <w:r>
+        <w:rPr>
+          <w:color w:val="3B454E"/>
+          <w:sz w:val="21"/>
+          <w:szCs w:val="21"/>
+          <w:lang w:val="en-US"/>
+        </w:rPr>
+        <w:t>ing</w:t>
+      </w:r>
+      <w:proofErr w:type="spellEnd"/>
+      <w:r>
+        <w:rPr>
+          <w:color w:val="3B454E"/>
+          <w:sz w:val="21"/>
+          <w:szCs w:val="21"/>
+          <w:lang w:val="en-US"/>
+        </w:rPr>
+        <w:t>: 104</w:t>
+      </w:r>
+    </w:p>
+    <w:p>
+      <w:pPr>
+        <w:pStyle w:val="Default"/>
+        <w:ind w:firstLine="360"/>
+        <w:rPr>
+          <w:color w:val="3B454E"/>
+          <w:sz w:val="21"/>
+          <w:szCs w:val="21"/>
+          <w:lang w:val="en-US"/>
+        </w:rPr>
+      </w:pPr>
+      <w:r>
+        <w:rPr>
+          <w:color w:val="3B454E"/>
+          <w:sz w:val="21"/>
+          <w:szCs w:val="21"/>
+          <w:lang w:val="en-US"/>
+        </w:rPr>
+        <w:tab/>
+        <w:t xml:space="preserve">- </w:t>
+      </w:r>
+      <w:r>
+        <w:rPr>
+          <w:color w:val="3B454E"/>
+          <w:sz w:val="21"/>
+          <w:szCs w:val="21"/>
+          <w:lang w:val="en-US"/>
+        </w:rPr>
+        <w:t>T</w:t>
+      </w:r>
+      <w:r>
+        <w:rPr>
+          <w:color w:val="3B454E"/>
+          <w:sz w:val="21"/>
+          <w:szCs w:val="21"/>
+          <w:lang w:val="en-US"/>
+        </w:rPr>
+        <w:t>echnical degree: 69</w:t>
+      </w:r>
+    </w:p>
+    <w:p>
+      <w:pPr>
+        <w:pStyle w:val="Default"/>
+        <w:ind w:firstLine="708"/>
+        <w:rPr>
+          <w:color w:val="3B454E"/>
+          <w:sz w:val="21"/>
+          <w:szCs w:val="21"/>
+          <w:lang w:val="en-US"/>
+        </w:rPr>
+      </w:pPr>
+      <w:r>
+        <w:rPr>
+          <w:color w:val="3B454E"/>
+          <w:sz w:val="21"/>
+          <w:szCs w:val="21"/>
+          <w:lang w:val="en-US"/>
+        </w:rPr>
+        <w:t>- Other: 59</w:t>
+      </w:r>
+    </w:p>
+    <w:p>
+      <w:pPr>
+        <w:pStyle w:val="Default"/>
+        <w:ind w:firstLine="708"/>
+        <w:rPr>
+          <w:color w:val="3B454E"/>
+          <w:sz w:val="21"/>
+          <w:szCs w:val="21"/>
+          <w:lang w:val="en-US"/>
+        </w:rPr>
+      </w:pPr>
+      <w:r>
+        <w:rPr>
+          <w:color w:val="3B454E"/>
+          <w:sz w:val="21"/>
+          <w:szCs w:val="21"/>
+          <w:lang w:val="en-US"/>
+        </w:rPr>
+        <w:t>- Human Resources: 12</w:t>
+      </w:r>
+    </w:p>
+    <w:p>
+      <w:pPr>
+        <w:pStyle w:val="Default"/>
+        <w:rPr>
+          <w:color w:val="3B454E"/>
+          <w:sz w:val="21"/>
+          <w:szCs w:val="21"/>
+        </w:rPr>
+      </w:pPr>
+      <w:r>
+        <w:rPr>
+          <w:color w:val="3B454E"/>
+          <w:sz w:val="21"/>
+          <w:szCs w:val="21"/>
+        </w:rPr>
+        <w:t xml:space="preserve">     - cambiamos a minúsculas y</w:t>
+      </w:r>
+      <w:r>
+        <w:rPr>
+          <w:color w:val="3B454E"/>
+          <w:sz w:val="21"/>
+          <w:szCs w:val="21"/>
+        </w:rPr>
+        <w:t xml:space="preserve"> </w:t>
+      </w:r>
+      <w:r>
+        <w:rPr>
+          <w:color w:val="3B454E"/>
+          <w:sz w:val="21"/>
+          <w:szCs w:val="21"/>
+        </w:rPr>
+        <w:t>u</w:t>
+      </w:r>
+      <w:r>
+        <w:rPr>
+          <w:color w:val="3B454E"/>
+          <w:sz w:val="21"/>
+          <w:szCs w:val="21"/>
+        </w:rPr>
+        <w:t>n</w:t>
+      </w:r>
+      <w:r>
+        <w:rPr>
+          <w:color w:val="3B454E"/>
+          <w:sz w:val="21"/>
+          <w:szCs w:val="21"/>
+        </w:rPr>
+        <w:t xml:space="preserve"> _ e</w:t>
+      </w:r>
+      <w:r>
+        <w:rPr>
+          <w:color w:val="3B454E"/>
+          <w:sz w:val="21"/>
+          <w:szCs w:val="21"/>
+        </w:rPr>
+        <w:t>n los espacios de los valores</w:t>
+      </w:r>
+    </w:p>
+    <w:p>
+      <w:pPr>
+        <w:pStyle w:val="Default"/>
+        <w:ind w:left="360"/>
         <w:rPr>
           <w:color w:val="3B454E"/>
           <w:sz w:val="21"/>
@@ -2306,6 +4176,7 @@
           <w:color w:val="3B454E"/>
           <w:sz w:val="21"/>
           <w:szCs w:val="21"/>
+          <w:highlight w:val="yellow"/>
         </w:rPr>
         <w:t>EmployeeCount</w:t>
       </w:r>
@@ -2392,6 +4263,7 @@
           <w:sz w:val="21"/>
           <w:szCs w:val="21"/>
         </w:rPr>
+        <w:lastRenderedPageBreak/>
         <w:t xml:space="preserve">- </w:t>
       </w:r>
       <w:proofErr w:type="spellStart"/>
@@ -2467,6 +4339,68 @@
           <w:szCs w:val="21"/>
         </w:rPr>
         <w:t>: 1.</w:t>
+      </w:r>
+    </w:p>
+    <w:p>
+      <w:pPr>
+        <w:pStyle w:val="Default"/>
+        <w:ind w:firstLine="360"/>
+        <w:rPr>
+          <w:color w:val="3B454E"/>
+          <w:sz w:val="21"/>
+          <w:szCs w:val="21"/>
+        </w:rPr>
+      </w:pPr>
+      <w:r>
+        <w:rPr>
+          <w:color w:val="3B454E"/>
+          <w:sz w:val="21"/>
+          <w:szCs w:val="21"/>
+        </w:rPr>
+        <w:t xml:space="preserve">- eliminamos </w:t>
+      </w:r>
+      <w:r>
+        <w:rPr>
+          <w:color w:val="3B454E"/>
+          <w:sz w:val="21"/>
+          <w:szCs w:val="21"/>
+        </w:rPr>
+        <w:t>columna (</w:t>
+      </w:r>
+      <w:r>
+        <w:rPr>
+          <w:color w:val="FFFFFF" w:themeColor="background1"/>
+          <w:sz w:val="21"/>
+          <w:szCs w:val="21"/>
+          <w:highlight w:val="red"/>
+        </w:rPr>
+        <w:t>añadir id auto</w:t>
+      </w:r>
+      <w:r>
+        <w:rPr>
+          <w:color w:val="FFFFFF" w:themeColor="background1"/>
+          <w:sz w:val="21"/>
+          <w:szCs w:val="21"/>
+          <w:highlight w:val="red"/>
+        </w:rPr>
+        <w:t xml:space="preserve"> </w:t>
+      </w:r>
+      <w:r>
+        <w:rPr>
+          <w:color w:val="FFFFFF" w:themeColor="background1"/>
+          <w:sz w:val="21"/>
+          <w:szCs w:val="21"/>
+          <w:highlight w:val="red"/>
+        </w:rPr>
+        <w:t>incremental</w:t>
+      </w:r>
+      <w:r>
+        <w:rPr>
+          <w:color w:val="3B454E"/>
+          <w:sz w:val="21"/>
+          <w:szCs w:val="21"/>
+        </w:rPr>
+        <w:t>)</w:t>
       </w:r>
     </w:p>
     <w:p>
@@ -2601,15 +4535,33 @@
           <w:sz w:val="21"/>
           <w:szCs w:val="21"/>
         </w:rPr>
-        <w:t xml:space="preserve">- añadir </w:t>
-      </w:r>
-      <w:r>
-        <w:rPr>
-          <w:color w:val="3B454E"/>
-          <w:sz w:val="21"/>
-          <w:szCs w:val="21"/>
-        </w:rPr>
-        <w:t xml:space="preserve">columna auto incremental </w:t>
+        <w:t xml:space="preserve">- </w:t>
+      </w:r>
+      <w:r>
+        <w:rPr>
+          <w:color w:val="3B454E"/>
+          <w:sz w:val="21"/>
+          <w:szCs w:val="21"/>
+          <w:highlight w:val="red"/>
+        </w:rPr>
+        <w:t xml:space="preserve">añadir </w:t>
+      </w:r>
+      <w:r>
+        <w:rPr>
+          <w:color w:val="3B454E"/>
+          <w:sz w:val="21"/>
+          <w:szCs w:val="21"/>
+          <w:highlight w:val="red"/>
+        </w:rPr>
+        <w:t>columna auto incremental</w:t>
+      </w:r>
+      <w:r>
+        <w:rPr>
+          <w:color w:val="3B454E"/>
+          <w:sz w:val="21"/>
+          <w:szCs w:val="21"/>
+        </w:rPr>
+        <w:t xml:space="preserve"> </w:t>
       </w:r>
       <w:r>
         <w:rPr>
@@ -2618,6 +4570,14 @@
           <w:szCs w:val="21"/>
         </w:rPr>
         <w:t>(id) y eliminar esta</w:t>
+      </w:r>
+      <w:r>
+        <w:rPr>
+          <w:color w:val="3B454E"/>
+          <w:sz w:val="21"/>
+          <w:szCs w:val="21"/>
+        </w:rPr>
+        <w:t xml:space="preserve"> o no tenerla en cuenta</w:t>
       </w:r>
     </w:p>
     <w:p>
@@ -3182,7 +5142,6 @@
           <w:sz w:val="21"/>
           <w:szCs w:val="21"/>
         </w:rPr>
-        <w:lastRenderedPageBreak/>
         <w:t>- min: 0</w:t>
       </w:r>
     </w:p>
@@ -4013,6 +5972,7 @@
           <w:sz w:val="21"/>
           <w:szCs w:val="21"/>
         </w:rPr>
+        <w:lastRenderedPageBreak/>
         <w:t>-</w:t>
       </w:r>
       <w:r>
@@ -4869,7 +6829,6 @@
           <w:szCs w:val="21"/>
           <w:lang w:val="en-US"/>
         </w:rPr>
-        <w:lastRenderedPageBreak/>
         <w:t>- Count: 771</w:t>
       </w:r>
     </w:p>
@@ -5611,6 +7570,7 @@
           <w:sz w:val="21"/>
           <w:szCs w:val="21"/>
         </w:rPr>
+        <w:lastRenderedPageBreak/>
         <w:t xml:space="preserve">- </w:t>
       </w:r>
       <w:proofErr w:type="spellStart"/>
@@ -6447,7 +8407,6 @@
           <w:sz w:val="21"/>
           <w:szCs w:val="21"/>
         </w:rPr>
-        <w:lastRenderedPageBreak/>
         <w:t>- no nulos</w:t>
       </w:r>
     </w:p>
@@ -8096,7 +10055,6 @@
           <w:szCs w:val="21"/>
           <w:lang w:val="en-US"/>
         </w:rPr>
-        <w:lastRenderedPageBreak/>
         <w:t>- Count: 34</w:t>
       </w:r>
     </w:p>
@@ -9002,86 +10960,89 @@
           <w:color w:val="3B454E"/>
           <w:sz w:val="21"/>
           <w:szCs w:val="21"/>
-          <w:lang w:val="en-US"/>
-        </w:rPr>
-      </w:pPr>
-      <w:r>
-        <w:rPr>
-          <w:color w:val="3B454E"/>
-          <w:sz w:val="21"/>
-          <w:szCs w:val="21"/>
-          <w:lang w:val="en-US"/>
-        </w:rPr>
-        <w:t xml:space="preserve">- std: </w:t>
-      </w:r>
-      <w:r>
-        <w:rPr>
-          <w:color w:val="3B454E"/>
-          <w:sz w:val="21"/>
-          <w:szCs w:val="21"/>
-          <w:lang w:val="en-US"/>
-        </w:rPr>
-        <w:t>9.10</w:t>
-      </w:r>
-    </w:p>
-    <w:p>
-      <w:pPr>
-        <w:pStyle w:val="Default"/>
-        <w:ind w:firstLine="360"/>
-        <w:rPr>
-          <w:color w:val="3B454E"/>
-          <w:sz w:val="21"/>
-          <w:szCs w:val="21"/>
-          <w:lang w:val="en-US"/>
-        </w:rPr>
-      </w:pPr>
-      <w:r>
-        <w:rPr>
-          <w:color w:val="3B454E"/>
-          <w:sz w:val="21"/>
-          <w:szCs w:val="21"/>
-          <w:lang w:val="en-US"/>
-        </w:rPr>
-        <w:t xml:space="preserve">- min: </w:t>
-      </w:r>
-      <w:r>
-        <w:rPr>
-          <w:color w:val="3B454E"/>
-          <w:sz w:val="21"/>
-          <w:szCs w:val="21"/>
-          <w:lang w:val="en-US"/>
-        </w:rPr>
-        <w:t>1963</w:t>
-      </w:r>
-    </w:p>
-    <w:p>
-      <w:pPr>
-        <w:pStyle w:val="Default"/>
-        <w:ind w:firstLine="360"/>
-        <w:rPr>
-          <w:color w:val="3B454E"/>
-          <w:sz w:val="21"/>
-          <w:szCs w:val="21"/>
-          <w:lang w:val="en-US"/>
-        </w:rPr>
-      </w:pPr>
-      <w:r>
-        <w:rPr>
-          <w:color w:val="3B454E"/>
-          <w:sz w:val="21"/>
-          <w:szCs w:val="21"/>
-          <w:lang w:val="en-US"/>
-        </w:rPr>
-        <w:t xml:space="preserve">- max: </w:t>
-      </w:r>
-      <w:r>
-        <w:rPr>
-          <w:color w:val="3B454E"/>
-          <w:sz w:val="21"/>
-          <w:szCs w:val="21"/>
-          <w:lang w:val="en-US"/>
-        </w:rPr>
-        <w:t>2005</w:t>
+        </w:rPr>
+      </w:pPr>
+      <w:r>
+        <w:rPr>
+          <w:color w:val="3B454E"/>
+          <w:sz w:val="21"/>
+          <w:szCs w:val="21"/>
+        </w:rPr>
+        <w:t xml:space="preserve">- </w:t>
+      </w:r>
+      <w:proofErr w:type="spellStart"/>
+      <w:r>
+        <w:rPr>
+          <w:color w:val="3B454E"/>
+          <w:sz w:val="21"/>
+          <w:szCs w:val="21"/>
+        </w:rPr>
+        <w:t>std</w:t>
+      </w:r>
+      <w:proofErr w:type="spellEnd"/>
+      <w:r>
+        <w:rPr>
+          <w:color w:val="3B454E"/>
+          <w:sz w:val="21"/>
+          <w:szCs w:val="21"/>
+        </w:rPr>
+        <w:t>: 9.10</w:t>
+      </w:r>
+    </w:p>
+    <w:p>
+      <w:pPr>
+        <w:pStyle w:val="Default"/>
+        <w:ind w:firstLine="360"/>
+        <w:rPr>
+          <w:color w:val="3B454E"/>
+          <w:sz w:val="21"/>
+          <w:szCs w:val="21"/>
+        </w:rPr>
+      </w:pPr>
+      <w:r>
+        <w:rPr>
+          <w:color w:val="3B454E"/>
+          <w:sz w:val="21"/>
+          <w:szCs w:val="21"/>
+        </w:rPr>
+        <w:t>- min: 1963</w:t>
+      </w:r>
+    </w:p>
+    <w:p>
+      <w:pPr>
+        <w:pStyle w:val="Default"/>
+        <w:ind w:firstLine="360"/>
+        <w:rPr>
+          <w:color w:val="3B454E"/>
+          <w:sz w:val="21"/>
+          <w:szCs w:val="21"/>
+        </w:rPr>
+      </w:pPr>
+      <w:r>
+        <w:rPr>
+          <w:color w:val="3B454E"/>
+          <w:sz w:val="21"/>
+          <w:szCs w:val="21"/>
+        </w:rPr>
+        <w:t xml:space="preserve">- </w:t>
+      </w:r>
+      <w:proofErr w:type="spellStart"/>
+      <w:r>
+        <w:rPr>
+          <w:color w:val="3B454E"/>
+          <w:sz w:val="21"/>
+          <w:szCs w:val="21"/>
+        </w:rPr>
+        <w:t>max</w:t>
+      </w:r>
+      <w:proofErr w:type="spellEnd"/>
+      <w:r>
+        <w:rPr>
+          <w:color w:val="3B454E"/>
+          <w:sz w:val="21"/>
+          <w:szCs w:val="21"/>
+        </w:rPr>
+        <w:t>: 2005</w:t>
       </w:r>
     </w:p>
     <w:p>
@@ -9631,7 +11592,6 @@
           <w:sz w:val="21"/>
           <w:szCs w:val="21"/>
         </w:rPr>
-        <w:lastRenderedPageBreak/>
         <w:t>- todo nulos (eliminar columna)</w:t>
       </w:r>
     </w:p>
@@ -9945,6 +11905,33 @@
           <w:szCs w:val="21"/>
         </w:rPr>
         <w:t>: nulos, tipos de dato x columna, datos atípicos que llamen la atención</w:t>
+      </w:r>
+    </w:p>
+    <w:p>
+      <w:pPr>
+        <w:pStyle w:val="Default"/>
+        <w:ind w:firstLine="360"/>
+        <w:rPr>
+          <w:color w:val="3B454E"/>
+          <w:sz w:val="21"/>
+          <w:szCs w:val="21"/>
+        </w:rPr>
+      </w:pPr>
+      <w:r>
+        <w:rPr>
+          <w:color w:val="3B454E"/>
+          <w:sz w:val="21"/>
+          <w:szCs w:val="21"/>
+        </w:rPr>
+        <w:t>- cambiamos nombres de columna a minúsculas y con _ entre pal</w:t>
+      </w:r>
+      <w:r>
+        <w:rPr>
+          <w:color w:val="3B454E"/>
+          <w:sz w:val="21"/>
+          <w:szCs w:val="21"/>
+        </w:rPr>
+        <w:t>abras</w:t>
       </w:r>
     </w:p>
     <w:sectPr>

</xml_diff>

<commit_message>
Actualizado word info columnas
</commit_message>
<xml_diff>
--- a/Informacion_columnas.docx
+++ b/Informacion_columnas.docx
@@ -2055,55 +2055,6 @@
     <w:p>
       <w:pPr>
         <w:pStyle w:val="Default"/>
-        <w:ind w:left="360"/>
-        <w:rPr>
-          <w:color w:val="FFFFFF" w:themeColor="background1"/>
-          <w:sz w:val="21"/>
-          <w:szCs w:val="21"/>
-        </w:rPr>
-      </w:pPr>
-      <w:r>
-        <w:rPr>
-          <w:color w:val="FFFFFF" w:themeColor="background1"/>
-          <w:sz w:val="21"/>
-          <w:szCs w:val="21"/>
-          <w:highlight w:val="red"/>
-        </w:rPr>
-        <w:t xml:space="preserve">- intentar cambiar los nulos con cálculos respecto al </w:t>
-      </w:r>
-      <w:proofErr w:type="spellStart"/>
-      <w:r>
-        <w:rPr>
-          <w:color w:val="FFFFFF" w:themeColor="background1"/>
-          <w:sz w:val="21"/>
-          <w:szCs w:val="21"/>
-          <w:highlight w:val="red"/>
-        </w:rPr>
-        <w:t>monthlyRat</w:t>
-      </w:r>
-      <w:r>
-        <w:rPr>
-          <w:color w:val="FFFFFF" w:themeColor="background1"/>
-          <w:sz w:val="21"/>
-          <w:szCs w:val="21"/>
-          <w:highlight w:val="red"/>
-        </w:rPr>
-        <w:t>e</w:t>
-      </w:r>
-      <w:proofErr w:type="spellEnd"/>
-      <w:r>
-        <w:rPr>
-          <w:color w:val="FFFFFF" w:themeColor="background1"/>
-          <w:sz w:val="21"/>
-          <w:szCs w:val="21"/>
-          <w:highlight w:val="red"/>
-        </w:rPr>
-        <w:t>, o similar</w:t>
-      </w:r>
-    </w:p>
-    <w:p>
-      <w:pPr>
-        <w:pStyle w:val="Default"/>
         <w:rPr>
           <w:color w:val="3B454E"/>
           <w:sz w:val="21"/>
@@ -2246,28 +2197,28 @@
           <w:szCs w:val="21"/>
           <w:lang w:val="en-US"/>
         </w:rPr>
+        <w:t>- object</w:t>
+      </w:r>
+    </w:p>
+    <w:p>
+      <w:pPr>
+        <w:pStyle w:val="Default"/>
+        <w:ind w:left="360"/>
+        <w:rPr>
+          <w:color w:val="3B454E"/>
+          <w:sz w:val="21"/>
+          <w:szCs w:val="21"/>
+          <w:lang w:val="en-US"/>
+        </w:rPr>
+      </w:pPr>
+      <w:r>
+        <w:rPr>
+          <w:color w:val="3B454E"/>
+          <w:sz w:val="21"/>
+          <w:szCs w:val="21"/>
+          <w:lang w:val="en-US"/>
+        </w:rPr>
         <w:lastRenderedPageBreak/>
-        <w:t>- object</w:t>
-      </w:r>
-    </w:p>
-    <w:p>
-      <w:pPr>
-        <w:pStyle w:val="Default"/>
-        <w:ind w:left="360"/>
-        <w:rPr>
-          <w:color w:val="3B454E"/>
-          <w:sz w:val="21"/>
-          <w:szCs w:val="21"/>
-          <w:lang w:val="en-US"/>
-        </w:rPr>
-      </w:pPr>
-      <w:r>
-        <w:rPr>
-          <w:color w:val="3B454E"/>
-          <w:sz w:val="21"/>
-          <w:szCs w:val="21"/>
-          <w:lang w:val="en-US"/>
-        </w:rPr>
         <w:t>- Count: 302</w:t>
       </w:r>
     </w:p>
@@ -2716,6 +2667,7 @@
           <w:color w:val="3B454E"/>
           <w:sz w:val="21"/>
           <w:szCs w:val="21"/>
+          <w:highlight w:val="yellow"/>
         </w:rPr>
         <w:t>- Datos negativos</w:t>
       </w:r>
@@ -2724,6 +2676,7 @@
           <w:color w:val="3B454E"/>
           <w:sz w:val="21"/>
           <w:szCs w:val="21"/>
+          <w:highlight w:val="yellow"/>
         </w:rPr>
         <w:t xml:space="preserve"> – </w:t>
       </w:r>
@@ -2732,7 +2685,7 @@
           <w:color w:val="FFFFFF" w:themeColor="background1"/>
           <w:sz w:val="21"/>
           <w:szCs w:val="21"/>
-          <w:highlight w:val="red"/>
+          <w:highlight w:val="yellow"/>
         </w:rPr>
         <w:t xml:space="preserve">hay que </w:t>
       </w:r>
@@ -2741,7 +2694,7 @@
           <w:color w:val="FFFFFF" w:themeColor="background1"/>
           <w:sz w:val="21"/>
           <w:szCs w:val="21"/>
-          <w:highlight w:val="red"/>
+          <w:highlight w:val="yellow"/>
         </w:rPr>
         <w:t>eliminar los valores negativos – pasarlo a nulo</w:t>
       </w:r>
@@ -3049,6 +3002,25 @@
           <w:szCs w:val="21"/>
         </w:rPr>
         <w:t>: 49</w:t>
+      </w:r>
+    </w:p>
+    <w:p>
+      <w:pPr>
+        <w:pStyle w:val="Default"/>
+        <w:ind w:firstLine="360"/>
+        <w:rPr>
+          <w:color w:val="3B454E"/>
+          <w:sz w:val="21"/>
+          <w:szCs w:val="21"/>
+        </w:rPr>
+      </w:pPr>
+      <w:r>
+        <w:rPr>
+          <w:color w:val="3B454E"/>
+          <w:sz w:val="21"/>
+          <w:szCs w:val="21"/>
+        </w:rPr>
+        <w:t>- negativos a nulos: 178</w:t>
       </w:r>
     </w:p>
     <w:p>
@@ -3283,9 +3255,10 @@
         <w:pStyle w:val="Default"/>
         <w:ind w:firstLine="360"/>
         <w:rPr>
-          <w:color w:val="3B454E"/>
-          <w:sz w:val="21"/>
-          <w:szCs w:val="21"/>
+          <w:color w:val="FFFFFF" w:themeColor="background1"/>
+          <w:sz w:val="21"/>
+          <w:szCs w:val="21"/>
+          <w:highlight w:val="red"/>
           <w:lang w:val="en-US"/>
         </w:rPr>
       </w:pPr>
@@ -3297,13 +3270,23 @@
           <w:lang w:val="en-US"/>
         </w:rPr>
         <w:tab/>
+      </w:r>
+      <w:r>
+        <w:rPr>
+          <w:color w:val="FFFFFF" w:themeColor="background1"/>
+          <w:sz w:val="21"/>
+          <w:szCs w:val="21"/>
+          <w:highlight w:val="red"/>
+          <w:lang w:val="en-US"/>
+        </w:rPr>
         <w:t>- 1: 180</w:t>
       </w:r>
       <w:r>
         <w:rPr>
-          <w:color w:val="3B454E"/>
-          <w:sz w:val="21"/>
-          <w:szCs w:val="21"/>
+          <w:color w:val="FFFFFF" w:themeColor="background1"/>
+          <w:sz w:val="21"/>
+          <w:szCs w:val="21"/>
+          <w:highlight w:val="red"/>
           <w:lang w:val="en-US"/>
         </w:rPr>
         <w:t xml:space="preserve">   </w:t>
@@ -3311,9 +3294,10 @@
       <w:proofErr w:type="spellStart"/>
       <w:r>
         <w:rPr>
-          <w:color w:val="3B454E"/>
-          <w:sz w:val="21"/>
-          <w:szCs w:val="21"/>
+          <w:color w:val="FFFFFF" w:themeColor="background1"/>
+          <w:sz w:val="21"/>
+          <w:szCs w:val="21"/>
+          <w:highlight w:val="red"/>
           <w:lang w:val="en-US"/>
         </w:rPr>
         <w:t>eso</w:t>
@@ -3325,17 +3309,19 @@
         <w:pStyle w:val="Default"/>
         <w:ind w:firstLine="360"/>
         <w:rPr>
-          <w:color w:val="3B454E"/>
-          <w:sz w:val="21"/>
-          <w:szCs w:val="21"/>
-          <w:lang w:val="en-US"/>
-        </w:rPr>
-      </w:pPr>
-      <w:r>
-        <w:rPr>
-          <w:color w:val="3B454E"/>
-          <w:sz w:val="21"/>
-          <w:szCs w:val="21"/>
+          <w:color w:val="FFFFFF" w:themeColor="background1"/>
+          <w:sz w:val="21"/>
+          <w:szCs w:val="21"/>
+          <w:highlight w:val="red"/>
+          <w:lang w:val="en-US"/>
+        </w:rPr>
+      </w:pPr>
+      <w:r>
+        <w:rPr>
+          <w:color w:val="FFFFFF" w:themeColor="background1"/>
+          <w:sz w:val="21"/>
+          <w:szCs w:val="21"/>
+          <w:highlight w:val="red"/>
           <w:lang w:val="en-US"/>
         </w:rPr>
         <w:tab/>
@@ -3343,9 +3329,10 @@
       </w:r>
       <w:r>
         <w:rPr>
-          <w:color w:val="3B454E"/>
-          <w:sz w:val="21"/>
-          <w:szCs w:val="21"/>
+          <w:color w:val="FFFFFF" w:themeColor="background1"/>
+          <w:sz w:val="21"/>
+          <w:szCs w:val="21"/>
+          <w:highlight w:val="red"/>
           <w:lang w:val="en-US"/>
         </w:rPr>
         <w:t xml:space="preserve">    </w:t>
@@ -3353,9 +3340,10 @@
       <w:proofErr w:type="spellStart"/>
       <w:r>
         <w:rPr>
-          <w:color w:val="3B454E"/>
-          <w:sz w:val="21"/>
-          <w:szCs w:val="21"/>
+          <w:color w:val="FFFFFF" w:themeColor="background1"/>
+          <w:sz w:val="21"/>
+          <w:szCs w:val="21"/>
+          <w:highlight w:val="red"/>
           <w:lang w:val="en-US"/>
         </w:rPr>
         <w:t>fp</w:t>
@@ -3367,17 +3355,19 @@
         <w:pStyle w:val="Default"/>
         <w:ind w:firstLine="360"/>
         <w:rPr>
-          <w:color w:val="3B454E"/>
-          <w:sz w:val="21"/>
-          <w:szCs w:val="21"/>
-          <w:lang w:val="en-US"/>
-        </w:rPr>
-      </w:pPr>
-      <w:r>
-        <w:rPr>
-          <w:color w:val="3B454E"/>
-          <w:sz w:val="21"/>
-          <w:szCs w:val="21"/>
+          <w:color w:val="FFFFFF" w:themeColor="background1"/>
+          <w:sz w:val="21"/>
+          <w:szCs w:val="21"/>
+          <w:highlight w:val="red"/>
+          <w:lang w:val="en-US"/>
+        </w:rPr>
+      </w:pPr>
+      <w:r>
+        <w:rPr>
+          <w:color w:val="FFFFFF" w:themeColor="background1"/>
+          <w:sz w:val="21"/>
+          <w:szCs w:val="21"/>
+          <w:highlight w:val="red"/>
           <w:lang w:val="en-US"/>
         </w:rPr>
         <w:tab/>
@@ -3385,9 +3375,10 @@
       </w:r>
       <w:r>
         <w:rPr>
-          <w:color w:val="3B454E"/>
-          <w:sz w:val="21"/>
-          <w:szCs w:val="21"/>
+          <w:color w:val="FFFFFF" w:themeColor="background1"/>
+          <w:sz w:val="21"/>
+          <w:szCs w:val="21"/>
+          <w:highlight w:val="red"/>
           <w:lang w:val="en-US"/>
         </w:rPr>
         <w:t xml:space="preserve">   </w:t>
@@ -3395,9 +3386,10 @@
       <w:proofErr w:type="spellStart"/>
       <w:r>
         <w:rPr>
-          <w:color w:val="3B454E"/>
-          <w:sz w:val="21"/>
-          <w:szCs w:val="21"/>
+          <w:color w:val="FFFFFF" w:themeColor="background1"/>
+          <w:sz w:val="21"/>
+          <w:szCs w:val="21"/>
+          <w:highlight w:val="red"/>
           <w:lang w:val="en-US"/>
         </w:rPr>
         <w:t>bachillerato</w:t>
@@ -3405,9 +3397,10 @@
       <w:proofErr w:type="spellEnd"/>
       <w:r>
         <w:rPr>
-          <w:color w:val="3B454E"/>
-          <w:sz w:val="21"/>
-          <w:szCs w:val="21"/>
+          <w:color w:val="FFFFFF" w:themeColor="background1"/>
+          <w:sz w:val="21"/>
+          <w:szCs w:val="21"/>
+          <w:highlight w:val="red"/>
           <w:lang w:val="en-US"/>
         </w:rPr>
         <w:t>/college</w:t>
@@ -3418,70 +3411,67 @@
         <w:pStyle w:val="Default"/>
         <w:ind w:firstLine="360"/>
         <w:rPr>
-          <w:color w:val="3B454E"/>
-          <w:sz w:val="21"/>
-          <w:szCs w:val="21"/>
-        </w:rPr>
-      </w:pPr>
-      <w:r>
-        <w:rPr>
-          <w:color w:val="3B454E"/>
-          <w:sz w:val="21"/>
-          <w:szCs w:val="21"/>
+          <w:color w:val="FFFFFF" w:themeColor="background1"/>
+          <w:sz w:val="21"/>
+          <w:szCs w:val="21"/>
+          <w:highlight w:val="red"/>
+        </w:rPr>
+      </w:pPr>
+      <w:r>
+        <w:rPr>
+          <w:color w:val="FFFFFF" w:themeColor="background1"/>
+          <w:sz w:val="21"/>
+          <w:szCs w:val="21"/>
+          <w:highlight w:val="red"/>
           <w:lang w:val="en-US"/>
         </w:rPr>
         <w:tab/>
       </w:r>
       <w:r>
         <w:rPr>
-          <w:color w:val="3B454E"/>
-          <w:sz w:val="21"/>
-          <w:szCs w:val="21"/>
-        </w:rPr>
-        <w:t xml:space="preserve">- 4: </w:t>
-      </w:r>
-      <w:proofErr w:type="gramStart"/>
-      <w:r>
-        <w:rPr>
-          <w:color w:val="3B454E"/>
-          <w:sz w:val="21"/>
-          <w:szCs w:val="21"/>
-        </w:rPr>
-        <w:t>445</w:t>
-      </w:r>
-      <w:r>
-        <w:rPr>
-          <w:color w:val="3B454E"/>
-          <w:sz w:val="21"/>
-          <w:szCs w:val="21"/>
+          <w:color w:val="FFFFFF" w:themeColor="background1"/>
+          <w:sz w:val="21"/>
+          <w:szCs w:val="21"/>
+          <w:highlight w:val="red"/>
+        </w:rPr>
+        <w:t>- 4: 445</w:t>
+      </w:r>
+      <w:r>
+        <w:rPr>
+          <w:color w:val="FFFFFF" w:themeColor="background1"/>
+          <w:sz w:val="21"/>
+          <w:szCs w:val="21"/>
+          <w:highlight w:val="red"/>
         </w:rPr>
         <w:t xml:space="preserve">  </w:t>
       </w:r>
       <w:proofErr w:type="spellStart"/>
       <w:r>
         <w:rPr>
-          <w:color w:val="3B454E"/>
-          <w:sz w:val="21"/>
-          <w:szCs w:val="21"/>
+          <w:color w:val="FFFFFF" w:themeColor="background1"/>
+          <w:sz w:val="21"/>
+          <w:szCs w:val="21"/>
+          <w:highlight w:val="red"/>
         </w:rPr>
         <w:t>university</w:t>
       </w:r>
       <w:proofErr w:type="spellEnd"/>
-      <w:proofErr w:type="gramEnd"/>
-      <w:r>
-        <w:rPr>
-          <w:color w:val="3B454E"/>
-          <w:sz w:val="21"/>
-          <w:szCs w:val="21"/>
+      <w:r>
+        <w:rPr>
+          <w:color w:val="FFFFFF" w:themeColor="background1"/>
+          <w:sz w:val="21"/>
+          <w:szCs w:val="21"/>
+          <w:highlight w:val="red"/>
         </w:rPr>
         <w:t xml:space="preserve"> </w:t>
       </w:r>
       <w:proofErr w:type="spellStart"/>
       <w:r>
         <w:rPr>
-          <w:color w:val="3B454E"/>
-          <w:sz w:val="21"/>
-          <w:szCs w:val="21"/>
+          <w:color w:val="FFFFFF" w:themeColor="background1"/>
+          <w:sz w:val="21"/>
+          <w:szCs w:val="21"/>
+          <w:highlight w:val="red"/>
         </w:rPr>
         <w:t>degree</w:t>
       </w:r>
@@ -3492,33 +3482,36 @@
         <w:pStyle w:val="Default"/>
         <w:ind w:firstLine="708"/>
         <w:rPr>
-          <w:color w:val="3B454E"/>
-          <w:sz w:val="21"/>
-          <w:szCs w:val="21"/>
-        </w:rPr>
-      </w:pPr>
-      <w:r>
-        <w:rPr>
-          <w:color w:val="3B454E"/>
-          <w:sz w:val="21"/>
-          <w:szCs w:val="21"/>
+          <w:color w:val="FFFFFF" w:themeColor="background1"/>
+          <w:sz w:val="21"/>
+          <w:szCs w:val="21"/>
+        </w:rPr>
+      </w:pPr>
+      <w:r>
+        <w:rPr>
+          <w:color w:val="FFFFFF" w:themeColor="background1"/>
+          <w:sz w:val="21"/>
+          <w:szCs w:val="21"/>
+          <w:highlight w:val="red"/>
         </w:rPr>
         <w:t>- 5: 54</w:t>
       </w:r>
       <w:r>
         <w:rPr>
-          <w:color w:val="3B454E"/>
-          <w:sz w:val="21"/>
-          <w:szCs w:val="21"/>
+          <w:color w:val="FFFFFF" w:themeColor="background1"/>
+          <w:sz w:val="21"/>
+          <w:szCs w:val="21"/>
+          <w:highlight w:val="red"/>
         </w:rPr>
         <w:t xml:space="preserve">   </w:t>
       </w:r>
       <w:proofErr w:type="spellStart"/>
       <w:r>
         <w:rPr>
-          <w:color w:val="3B454E"/>
-          <w:sz w:val="21"/>
-          <w:szCs w:val="21"/>
+          <w:color w:val="FFFFFF" w:themeColor="background1"/>
+          <w:sz w:val="21"/>
+          <w:szCs w:val="21"/>
+          <w:highlight w:val="red"/>
         </w:rPr>
         <w:t>phd</w:t>
       </w:r>
@@ -3614,25 +3607,16 @@
           <w:szCs w:val="21"/>
           <w:lang w:val="en-US"/>
         </w:rPr>
-        <w:t xml:space="preserve">- </w:t>
-      </w:r>
-      <w:r>
-        <w:rPr>
-          <w:color w:val="3B454E"/>
-          <w:sz w:val="21"/>
-          <w:szCs w:val="21"/>
-          <w:lang w:val="en-US"/>
-        </w:rPr>
-        <w:t>745</w:t>
-      </w:r>
-      <w:r>
-        <w:rPr>
-          <w:color w:val="3B454E"/>
-          <w:sz w:val="21"/>
-          <w:szCs w:val="21"/>
-          <w:lang w:val="en-US"/>
-        </w:rPr>
-        <w:t xml:space="preserve"> </w:t>
+        <w:t>-</w:t>
+      </w:r>
+      <w:r>
+        <w:rPr>
+          <w:color w:val="3B454E"/>
+          <w:sz w:val="21"/>
+          <w:szCs w:val="21"/>
+          <w:lang w:val="en-US"/>
+        </w:rPr>
+        <w:t xml:space="preserve"> 745 </w:t>
       </w:r>
       <w:proofErr w:type="spellStart"/>
       <w:r>
@@ -4273,42 +4257,7 @@
           <w:sz w:val="21"/>
           <w:szCs w:val="21"/>
         </w:rPr>
-        <w:t>columna (</w:t>
-      </w:r>
-      <w:r>
-        <w:rPr>
-          <w:color w:val="FFFFFF" w:themeColor="background1"/>
-          <w:sz w:val="21"/>
-          <w:szCs w:val="21"/>
-          <w:highlight w:val="red"/>
-        </w:rPr>
-        <w:t>añadir id auto</w:t>
-      </w:r>
-      <w:r>
-        <w:rPr>
-          <w:color w:val="FFFFFF" w:themeColor="background1"/>
-          <w:sz w:val="21"/>
-          <w:szCs w:val="21"/>
-          <w:highlight w:val="red"/>
-        </w:rPr>
-        <w:t xml:space="preserve"> </w:t>
-      </w:r>
-      <w:r>
-        <w:rPr>
-          <w:color w:val="FFFFFF" w:themeColor="background1"/>
-          <w:sz w:val="21"/>
-          <w:szCs w:val="21"/>
-          <w:highlight w:val="red"/>
-        </w:rPr>
-        <w:t>incremental</w:t>
-      </w:r>
-      <w:r>
-        <w:rPr>
-          <w:color w:val="3B454E"/>
-          <w:sz w:val="21"/>
-          <w:szCs w:val="21"/>
-        </w:rPr>
-        <w:t>)</w:t>
+        <w:t xml:space="preserve">columna </w:t>
       </w:r>
     </w:p>
     <w:p>
@@ -4356,10 +4305,10 @@
           <w:rFonts w:ascii="IBM Plex Mono" w:hAnsi="IBM Plex Mono" w:cs="IBM Plex Mono"/>
           <w:b/>
           <w:bCs/>
-          <w:color w:val="FFFFFF" w:themeColor="background1"/>
-          <w:sz w:val="21"/>
-          <w:szCs w:val="21"/>
-          <w:highlight w:val="red"/>
+          <w:color w:val="auto"/>
+          <w:sz w:val="21"/>
+          <w:szCs w:val="21"/>
+          <w:highlight w:val="yellow"/>
         </w:rPr>
         <w:t>EmployeeNumber</w:t>
       </w:r>
@@ -4436,39 +4385,53 @@
           <w:color w:val="3B454E"/>
           <w:sz w:val="21"/>
           <w:szCs w:val="21"/>
-        </w:rPr>
-      </w:pPr>
-      <w:r>
-        <w:rPr>
-          <w:color w:val="3B454E"/>
-          <w:sz w:val="21"/>
-          <w:szCs w:val="21"/>
-        </w:rPr>
-        <w:t xml:space="preserve">- </w:t>
-      </w:r>
-      <w:r>
-        <w:rPr>
-          <w:color w:val="3B454E"/>
-          <w:sz w:val="21"/>
-          <w:szCs w:val="21"/>
-          <w:highlight w:val="red"/>
-        </w:rPr>
-        <w:t xml:space="preserve">añadir </w:t>
-      </w:r>
-      <w:r>
-        <w:rPr>
-          <w:color w:val="3B454E"/>
-          <w:sz w:val="21"/>
-          <w:szCs w:val="21"/>
-          <w:highlight w:val="red"/>
-        </w:rPr>
-        <w:t>columna auto incremental</w:t>
-      </w:r>
-      <w:r>
-        <w:rPr>
-          <w:color w:val="3B454E"/>
-          <w:sz w:val="21"/>
-          <w:szCs w:val="21"/>
+          <w:lang w:val="en-US"/>
+        </w:rPr>
+      </w:pPr>
+      <w:r>
+        <w:rPr>
+          <w:color w:val="3B454E"/>
+          <w:sz w:val="21"/>
+          <w:szCs w:val="21"/>
+          <w:lang w:val="en-US"/>
+        </w:rPr>
+        <w:t xml:space="preserve">- añadir </w:t>
+      </w:r>
+      <w:r>
+        <w:rPr>
+          <w:color w:val="3B454E"/>
+          <w:sz w:val="21"/>
+          <w:szCs w:val="21"/>
+          <w:lang w:val="en-US"/>
+        </w:rPr>
+        <w:t xml:space="preserve">números </w:t>
+      </w:r>
+      <w:proofErr w:type="spellStart"/>
+      <w:r>
+        <w:rPr>
+          <w:color w:val="3B454E"/>
+          <w:sz w:val="21"/>
+          <w:szCs w:val="21"/>
+          <w:lang w:val="en-US"/>
+        </w:rPr>
+        <w:t>autoincrementales</w:t>
+      </w:r>
+      <w:proofErr w:type="spellEnd"/>
+      <w:r>
+        <w:rPr>
+          <w:color w:val="3B454E"/>
+          <w:sz w:val="21"/>
+          <w:szCs w:val="21"/>
+          <w:lang w:val="en-US"/>
+        </w:rPr>
+        <w:t xml:space="preserve"> en nulos</w:t>
+      </w:r>
+      <w:r>
+        <w:rPr>
+          <w:color w:val="3B454E"/>
+          <w:sz w:val="21"/>
+          <w:szCs w:val="21"/>
+          <w:lang w:val="en-US"/>
         </w:rPr>
         <w:t xml:space="preserve"> </w:t>
       </w:r>
@@ -4477,6 +4440,7 @@
           <w:color w:val="3B454E"/>
           <w:sz w:val="21"/>
           <w:szCs w:val="21"/>
+          <w:lang w:val="en-US"/>
         </w:rPr>
         <w:t>(id) y eliminar esta</w:t>
       </w:r>
@@ -4485,6 +4449,7 @@
           <w:color w:val="3B454E"/>
           <w:sz w:val="21"/>
           <w:szCs w:val="21"/>
+          <w:lang w:val="en-US"/>
         </w:rPr>
         <w:t xml:space="preserve"> o no tenerla en cuenta</w:t>
       </w:r>
@@ -8421,28 +8386,28 @@
           <w:szCs w:val="21"/>
           <w:lang w:val="en-US"/>
         </w:rPr>
-        <w:t xml:space="preserve"> y </w:t>
-      </w:r>
-      <w:proofErr w:type="gramStart"/>
-      <w:r>
-        <w:rPr>
-          <w:color w:val="3B454E"/>
-          <w:sz w:val="21"/>
-          <w:szCs w:val="21"/>
-          <w:lang w:val="en-US"/>
-        </w:rPr>
-        <w:t>type</w:t>
-      </w:r>
-      <w:proofErr w:type="gramEnd"/>
-      <w:r>
-        <w:rPr>
-          <w:color w:val="3B454E"/>
-          <w:sz w:val="21"/>
-          <w:szCs w:val="21"/>
-          <w:lang w:val="en-US"/>
-        </w:rPr>
-        <w:t xml:space="preserve"> a numeric</w:t>
-      </w:r>
+        <w:t xml:space="preserve"> y type a numeric</w:t>
+      </w:r>
+      <w:r>
+        <w:rPr>
+          <w:color w:val="3B454E"/>
+          <w:sz w:val="21"/>
+          <w:szCs w:val="21"/>
+          <w:lang w:val="en-US"/>
+        </w:rPr>
+        <w:t xml:space="preserve"> </w:t>
+      </w:r>
+      <w:proofErr w:type="spellStart"/>
+      <w:r>
+        <w:rPr>
+          <w:color w:val="3B454E"/>
+          <w:sz w:val="21"/>
+          <w:szCs w:val="21"/>
+          <w:lang w:val="en-US"/>
+        </w:rPr>
+        <w:t>pasa</w:t>
+      </w:r>
+      <w:proofErr w:type="spellEnd"/>
     </w:p>
     <w:p>
       <w:pPr>
@@ -8459,7 +8424,6 @@
           <w:color w:val="3B454E"/>
           <w:sz w:val="21"/>
           <w:szCs w:val="21"/>
-          <w:highlight w:val="red"/>
         </w:rPr>
         <w:t xml:space="preserve">- falta </w:t>
       </w:r>
@@ -8469,7 +8433,6 @@
           <w:color w:val="3B454E"/>
           <w:sz w:val="21"/>
           <w:szCs w:val="21"/>
-          <w:highlight w:val="red"/>
         </w:rPr>
         <w:t>gestinonar</w:t>
       </w:r>
@@ -8479,7 +8442,6 @@
           <w:color w:val="3B454E"/>
           <w:sz w:val="21"/>
           <w:szCs w:val="21"/>
-          <w:highlight w:val="red"/>
         </w:rPr>
         <w:t xml:space="preserve"> nulos</w:t>
       </w:r>
@@ -9451,7 +9413,6 @@
         <w:t xml:space="preserve"> tendremos que hacer un </w:t>
       </w:r>
       <w:proofErr w:type="spellStart"/>
-      <w:proofErr w:type="gramStart"/>
       <w:r>
         <w:rPr>
           <w:color w:val="3B454E"/>
@@ -9467,16 +9428,7 @@
           <w:sz w:val="21"/>
           <w:szCs w:val="21"/>
         </w:rPr>
-        <w:t>(</w:t>
-      </w:r>
-      <w:proofErr w:type="gramEnd"/>
-      <w:r>
-        <w:rPr>
-          <w:color w:val="3B454E"/>
-          <w:sz w:val="21"/>
-          <w:szCs w:val="21"/>
-        </w:rPr>
-        <w:t>), cada elemento escrito diferente</w:t>
+        <w:t>(), cada elemento escrito diferente</w:t>
       </w:r>
       <w:r>
         <w:rPr>
@@ -9858,36 +9810,16 @@
           <w:szCs w:val="21"/>
           <w:lang w:val="en-US"/>
         </w:rPr>
-        <w:t xml:space="preserve">healthcare </w:t>
-      </w:r>
-      <w:proofErr w:type="gramStart"/>
-      <w:r>
-        <w:rPr>
-          <w:color w:val="3B454E"/>
-          <w:sz w:val="21"/>
-          <w:szCs w:val="21"/>
-          <w:lang w:val="en-US"/>
-        </w:rPr>
-        <w:t>representative</w:t>
-      </w:r>
-      <w:r>
-        <w:rPr>
-          <w:color w:val="3B454E"/>
-          <w:sz w:val="21"/>
-          <w:szCs w:val="21"/>
-          <w:lang w:val="en-US"/>
-        </w:rPr>
-        <w:t xml:space="preserve">  -</w:t>
-      </w:r>
-      <w:proofErr w:type="gramEnd"/>
-      <w:r>
-        <w:rPr>
-          <w:color w:val="3B454E"/>
-          <w:sz w:val="21"/>
-          <w:szCs w:val="21"/>
-          <w:lang w:val="en-US"/>
-        </w:rPr>
-        <w:t xml:space="preserve"> </w:t>
+        <w:t>healthcare representative</w:t>
+      </w:r>
+      <w:r>
+        <w:rPr>
+          <w:color w:val="3B454E"/>
+          <w:sz w:val="21"/>
+          <w:szCs w:val="21"/>
+          <w:lang w:val="en-US"/>
+        </w:rPr>
+        <w:t xml:space="preserve">  - </w:t>
       </w:r>
       <w:r>
         <w:rPr>
@@ -11076,28 +11008,19 @@
       </w:r>
       <w:r>
         <w:rPr>
-          <w:color w:val="FFFFFF" w:themeColor="background1"/>
-          <w:sz w:val="21"/>
-          <w:szCs w:val="21"/>
-        </w:rPr>
-        <w:t xml:space="preserve">- </w:t>
-      </w:r>
-      <w:r>
-        <w:rPr>
-          <w:color w:val="FFFFFF" w:themeColor="background1"/>
-          <w:sz w:val="21"/>
-          <w:szCs w:val="21"/>
-          <w:highlight w:val="red"/>
-        </w:rPr>
-        <w:t>gestión nulos</w:t>
-      </w:r>
-      <w:r>
-        <w:rPr>
-          <w:color w:val="FFFFFF" w:themeColor="background1"/>
-          <w:sz w:val="21"/>
-          <w:szCs w:val="21"/>
-        </w:rPr>
-        <w:t xml:space="preserve">  </w:t>
+          <w:color w:val="3B454E"/>
+          <w:sz w:val="21"/>
+          <w:szCs w:val="21"/>
+        </w:rPr>
+        <w:t xml:space="preserve">- gestión nulos  </w:t>
+      </w:r>
+      <w:r>
+        <w:rPr>
+          <w:color w:val="3B454E"/>
+          <w:sz w:val="21"/>
+          <w:szCs w:val="21"/>
+        </w:rPr>
+        <w:t>- desconocido</w:t>
       </w:r>
     </w:p>
     <w:p>
@@ -11238,27 +11161,7 @@
           <w:szCs w:val="21"/>
           <w:lang w:val="en-US"/>
         </w:rPr>
-        <w:t xml:space="preserve"> </w:t>
-      </w:r>
-      <w:proofErr w:type="gramStart"/>
-      <w:r>
-        <w:rPr>
-          <w:color w:val="3B454E"/>
-          <w:sz w:val="21"/>
-          <w:szCs w:val="21"/>
-          <w:lang w:val="en-US"/>
-        </w:rPr>
-        <w:t>a</w:t>
-      </w:r>
-      <w:proofErr w:type="gramEnd"/>
-      <w:r>
-        <w:rPr>
-          <w:color w:val="3B454E"/>
-          <w:sz w:val="21"/>
-          <w:szCs w:val="21"/>
-          <w:lang w:val="en-US"/>
-        </w:rPr>
-        <w:t xml:space="preserve"> int</w:t>
+        <w:t xml:space="preserve"> a int</w:t>
       </w:r>
     </w:p>
     <w:p>
@@ -11290,17 +11193,33 @@
           <w:color w:val="3B454E"/>
           <w:sz w:val="21"/>
           <w:szCs w:val="21"/>
-          <w:lang w:val="en-US"/>
-        </w:rPr>
-      </w:pPr>
-      <w:r>
-        <w:rPr>
-          <w:color w:val="3B454E"/>
-          <w:sz w:val="21"/>
-          <w:szCs w:val="21"/>
-          <w:lang w:val="en-US"/>
-        </w:rPr>
-        <w:t>- Unique: 668</w:t>
+        </w:rPr>
+      </w:pPr>
+      <w:r>
+        <w:rPr>
+          <w:color w:val="3B454E"/>
+          <w:sz w:val="21"/>
+          <w:szCs w:val="21"/>
+        </w:rPr>
+        <w:t xml:space="preserve">- </w:t>
+      </w:r>
+      <w:proofErr w:type="spellStart"/>
+      <w:r>
+        <w:rPr>
+          <w:color w:val="3B454E"/>
+          <w:sz w:val="21"/>
+          <w:szCs w:val="21"/>
+        </w:rPr>
+        <w:t>Unique</w:t>
+      </w:r>
+      <w:proofErr w:type="spellEnd"/>
+      <w:r>
+        <w:rPr>
+          <w:color w:val="3B454E"/>
+          <w:sz w:val="21"/>
+          <w:szCs w:val="21"/>
+        </w:rPr>
+        <w:t>: 668</w:t>
       </w:r>
     </w:p>
     <w:p>
@@ -11311,15 +11230,13 @@
           <w:color w:val="3B454E"/>
           <w:sz w:val="21"/>
           <w:szCs w:val="21"/>
-          <w:lang w:val="en-US"/>
-        </w:rPr>
-      </w:pPr>
-      <w:r>
-        <w:rPr>
-          <w:color w:val="3B454E"/>
-          <w:sz w:val="21"/>
-          <w:szCs w:val="21"/>
-          <w:lang w:val="en-US"/>
+        </w:rPr>
+      </w:pPr>
+      <w:r>
+        <w:rPr>
+          <w:color w:val="3B454E"/>
+          <w:sz w:val="21"/>
+          <w:szCs w:val="21"/>
         </w:rPr>
         <w:t>- Top: 6347,0</w:t>
       </w:r>
@@ -11575,13 +11492,29 @@
           <w:sz w:val="21"/>
           <w:szCs w:val="21"/>
         </w:rPr>
-        <w:t>7639,0 - 1</w:t>
-      </w:r>
-    </w:p>
-    <w:p>
-      <w:pPr>
-        <w:pStyle w:val="Default"/>
-        <w:ind w:firstLine="360"/>
+        <w:t xml:space="preserve">7639,0 </w:t>
+      </w:r>
+      <w:r>
+        <w:rPr>
+          <w:color w:val="3B454E"/>
+          <w:sz w:val="21"/>
+          <w:szCs w:val="21"/>
+        </w:rPr>
+        <w:t>–</w:t>
+      </w:r>
+      <w:r>
+        <w:rPr>
+          <w:color w:val="3B454E"/>
+          <w:sz w:val="21"/>
+          <w:szCs w:val="21"/>
+        </w:rPr>
+        <w:t xml:space="preserve"> 1</w:t>
+      </w:r>
+    </w:p>
+    <w:p>
+      <w:pPr>
+        <w:pStyle w:val="Default"/>
+        <w:ind w:left="708"/>
         <w:rPr>
           <w:color w:val="3B454E"/>
           <w:sz w:val="21"/>
@@ -12195,33 +12128,15 @@
           <w:sz w:val="21"/>
           <w:szCs w:val="21"/>
         </w:rPr>
-        <w:t xml:space="preserve">Número de compañías en las que el empleado ha </w:t>
-      </w:r>
-      <w:proofErr w:type="gramStart"/>
-      <w:r>
-        <w:rPr>
-          <w:color w:val="3B454E"/>
-          <w:sz w:val="21"/>
-          <w:szCs w:val="21"/>
-        </w:rPr>
-        <w:t>trabajado.</w:t>
-      </w:r>
-      <w:r>
-        <w:rPr>
-          <w:color w:val="3B454E"/>
-          <w:sz w:val="21"/>
-          <w:szCs w:val="21"/>
-        </w:rPr>
-        <w:t>(</w:t>
-      </w:r>
-      <w:proofErr w:type="gramEnd"/>
-      <w:r>
-        <w:rPr>
-          <w:color w:val="3B454E"/>
-          <w:sz w:val="21"/>
-          <w:szCs w:val="21"/>
-        </w:rPr>
-        <w:t>0-9)</w:t>
+        <w:t>Número de compañías en las que el empleado ha trabajado.</w:t>
+      </w:r>
+      <w:r>
+        <w:rPr>
+          <w:color w:val="3B454E"/>
+          <w:sz w:val="21"/>
+          <w:szCs w:val="21"/>
+        </w:rPr>
+        <w:t>(0-9)</w:t>
       </w:r>
     </w:p>
     <w:p>
@@ -13173,26 +13088,18 @@
           <w:color w:val="3B454E"/>
           <w:sz w:val="21"/>
           <w:szCs w:val="21"/>
-        </w:rPr>
-      </w:pPr>
-      <w:r>
-        <w:rPr>
-          <w:color w:val="3B454E"/>
-          <w:sz w:val="21"/>
-          <w:szCs w:val="21"/>
-        </w:rPr>
-        <w:t xml:space="preserve">- </w:t>
-      </w:r>
-      <w:proofErr w:type="spellStart"/>
-      <w:r>
-        <w:rPr>
-          <w:color w:val="3B454E"/>
-          <w:sz w:val="21"/>
-          <w:szCs w:val="21"/>
-        </w:rPr>
-        <w:t>object</w:t>
-      </w:r>
-      <w:proofErr w:type="spellEnd"/>
+          <w:lang w:val="en-US"/>
+        </w:rPr>
+      </w:pPr>
+      <w:r>
+        <w:rPr>
+          <w:color w:val="3B454E"/>
+          <w:sz w:val="21"/>
+          <w:szCs w:val="21"/>
+          <w:lang w:val="en-US"/>
+        </w:rPr>
+        <w:t>- object</w:t>
+      </w:r>
     </w:p>
     <w:p>
       <w:pPr>
@@ -13265,33 +13172,17 @@
           <w:color w:val="3B454E"/>
           <w:sz w:val="21"/>
           <w:szCs w:val="21"/>
-        </w:rPr>
-      </w:pPr>
-      <w:r>
-        <w:rPr>
-          <w:color w:val="3B454E"/>
-          <w:sz w:val="21"/>
-          <w:szCs w:val="21"/>
-        </w:rPr>
-        <w:t xml:space="preserve">- </w:t>
-      </w:r>
-      <w:proofErr w:type="spellStart"/>
-      <w:r>
-        <w:rPr>
-          <w:color w:val="3B454E"/>
-          <w:sz w:val="21"/>
-          <w:szCs w:val="21"/>
-        </w:rPr>
-        <w:t>Freq</w:t>
-      </w:r>
-      <w:proofErr w:type="spellEnd"/>
-      <w:r>
-        <w:rPr>
-          <w:color w:val="3B454E"/>
-          <w:sz w:val="21"/>
-          <w:szCs w:val="21"/>
-        </w:rPr>
-        <w:t>: 682</w:t>
+          <w:lang w:val="en-US"/>
+        </w:rPr>
+      </w:pPr>
+      <w:r>
+        <w:rPr>
+          <w:color w:val="3B454E"/>
+          <w:sz w:val="21"/>
+          <w:szCs w:val="21"/>
+          <w:lang w:val="en-US"/>
+        </w:rPr>
+        <w:t>- Freq: 682</w:t>
       </w:r>
     </w:p>
     <w:p>
@@ -13309,6 +13200,7 @@
           <w:color w:val="3B454E"/>
           <w:sz w:val="21"/>
           <w:szCs w:val="21"/>
+          <w:lang w:val="en-US"/>
         </w:rPr>
         <w:tab/>
       </w:r>
@@ -14005,18 +13897,26 @@
           <w:color w:val="3B454E"/>
           <w:sz w:val="21"/>
           <w:szCs w:val="21"/>
-          <w:lang w:val="en-US"/>
-        </w:rPr>
-      </w:pPr>
-      <w:r>
-        <w:rPr>
-          <w:color w:val="3B454E"/>
-          <w:sz w:val="21"/>
-          <w:szCs w:val="21"/>
-          <w:lang w:val="en-US"/>
-        </w:rPr>
-        <w:t>- object</w:t>
-      </w:r>
+        </w:rPr>
+      </w:pPr>
+      <w:r>
+        <w:rPr>
+          <w:color w:val="3B454E"/>
+          <w:sz w:val="21"/>
+          <w:szCs w:val="21"/>
+        </w:rPr>
+        <w:t xml:space="preserve">- </w:t>
+      </w:r>
+      <w:proofErr w:type="spellStart"/>
+      <w:r>
+        <w:rPr>
+          <w:color w:val="3B454E"/>
+          <w:sz w:val="21"/>
+          <w:szCs w:val="21"/>
+        </w:rPr>
+        <w:t>object</w:t>
+      </w:r>
+      <w:proofErr w:type="spellEnd"/>
     </w:p>
     <w:p>
       <w:pPr>
@@ -14026,17 +13926,33 @@
           <w:color w:val="3B454E"/>
           <w:sz w:val="21"/>
           <w:szCs w:val="21"/>
-          <w:lang w:val="en-US"/>
-        </w:rPr>
-      </w:pPr>
-      <w:r>
-        <w:rPr>
-          <w:color w:val="3B454E"/>
-          <w:sz w:val="21"/>
-          <w:szCs w:val="21"/>
-          <w:lang w:val="en-US"/>
-        </w:rPr>
-        <w:t>- Count: 1419</w:t>
+        </w:rPr>
+      </w:pPr>
+      <w:r>
+        <w:rPr>
+          <w:color w:val="3B454E"/>
+          <w:sz w:val="21"/>
+          <w:szCs w:val="21"/>
+        </w:rPr>
+        <w:t xml:space="preserve">- </w:t>
+      </w:r>
+      <w:proofErr w:type="spellStart"/>
+      <w:r>
+        <w:rPr>
+          <w:color w:val="3B454E"/>
+          <w:sz w:val="21"/>
+          <w:szCs w:val="21"/>
+        </w:rPr>
+        <w:t>Count</w:t>
+      </w:r>
+      <w:proofErr w:type="spellEnd"/>
+      <w:r>
+        <w:rPr>
+          <w:color w:val="3B454E"/>
+          <w:sz w:val="21"/>
+          <w:szCs w:val="21"/>
+        </w:rPr>
+        <w:t>: 1419</w:t>
       </w:r>
     </w:p>
     <w:p>
@@ -14047,17 +13963,33 @@
           <w:color w:val="3B454E"/>
           <w:sz w:val="21"/>
           <w:szCs w:val="21"/>
-          <w:lang w:val="en-US"/>
-        </w:rPr>
-      </w:pPr>
-      <w:r>
-        <w:rPr>
-          <w:color w:val="3B454E"/>
-          <w:sz w:val="21"/>
-          <w:szCs w:val="21"/>
-          <w:lang w:val="en-US"/>
-        </w:rPr>
-        <w:t>- Unique: 2</w:t>
+        </w:rPr>
+      </w:pPr>
+      <w:r>
+        <w:rPr>
+          <w:color w:val="3B454E"/>
+          <w:sz w:val="21"/>
+          <w:szCs w:val="21"/>
+        </w:rPr>
+        <w:t xml:space="preserve">- </w:t>
+      </w:r>
+      <w:proofErr w:type="spellStart"/>
+      <w:r>
+        <w:rPr>
+          <w:color w:val="3B454E"/>
+          <w:sz w:val="21"/>
+          <w:szCs w:val="21"/>
+        </w:rPr>
+        <w:t>Unique</w:t>
+      </w:r>
+      <w:proofErr w:type="spellEnd"/>
+      <w:r>
+        <w:rPr>
+          <w:color w:val="3B454E"/>
+          <w:sz w:val="21"/>
+          <w:szCs w:val="21"/>
+        </w:rPr>
+        <w:t>: 2</w:t>
       </w:r>
     </w:p>
     <w:p>
@@ -14068,15 +14000,13 @@
           <w:color w:val="3B454E"/>
           <w:sz w:val="21"/>
           <w:szCs w:val="21"/>
-          <w:lang w:val="en-US"/>
-        </w:rPr>
-      </w:pPr>
-      <w:r>
-        <w:rPr>
-          <w:color w:val="3B454E"/>
-          <w:sz w:val="21"/>
-          <w:szCs w:val="21"/>
-          <w:lang w:val="en-US"/>
+        </w:rPr>
+      </w:pPr>
+      <w:r>
+        <w:rPr>
+          <w:color w:val="3B454E"/>
+          <w:sz w:val="21"/>
+          <w:szCs w:val="21"/>
         </w:rPr>
         <w:t>- Top: 3,0</w:t>
       </w:r>
@@ -14638,33 +14568,15 @@
           <w:sz w:val="21"/>
           <w:szCs w:val="21"/>
         </w:rPr>
-        <w:t xml:space="preserve">: Las horas estándar de </w:t>
-      </w:r>
-      <w:proofErr w:type="gramStart"/>
-      <w:r>
-        <w:rPr>
-          <w:color w:val="3B454E"/>
-          <w:sz w:val="21"/>
-          <w:szCs w:val="21"/>
-        </w:rPr>
-        <w:t>trabajo.</w:t>
-      </w:r>
-      <w:r>
-        <w:rPr>
-          <w:color w:val="3B454E"/>
-          <w:sz w:val="21"/>
-          <w:szCs w:val="21"/>
-        </w:rPr>
-        <w:t>(</w:t>
-      </w:r>
-      <w:proofErr w:type="gramEnd"/>
-      <w:r>
-        <w:rPr>
-          <w:color w:val="3B454E"/>
-          <w:sz w:val="21"/>
-          <w:szCs w:val="21"/>
-        </w:rPr>
-        <w:t xml:space="preserve"> la eliminamos porque </w:t>
+        <w:t>: Las horas estándar de trabajo.</w:t>
+      </w:r>
+      <w:r>
+        <w:rPr>
+          <w:color w:val="3B454E"/>
+          <w:sz w:val="21"/>
+          <w:szCs w:val="21"/>
+        </w:rPr>
+        <w:t xml:space="preserve">( la eliminamos porque </w:t>
       </w:r>
       <w:proofErr w:type="spellStart"/>
       <w:r>
@@ -15335,10 +15247,9 @@
       <w:proofErr w:type="spellStart"/>
       <w:r>
         <w:rPr>
-          <w:color w:val="FFFFFF" w:themeColor="background1"/>
-          <w:sz w:val="21"/>
-          <w:szCs w:val="21"/>
-          <w:highlight w:val="red"/>
+          <w:color w:val="3B454E"/>
+          <w:sz w:val="21"/>
+          <w:szCs w:val="21"/>
           <w:lang w:val="en-US"/>
         </w:rPr>
         <w:t>nulos</w:t>
@@ -15425,15 +15336,13 @@
           <w:color w:val="3B454E"/>
           <w:sz w:val="21"/>
           <w:szCs w:val="21"/>
-          <w:lang w:val="en-US"/>
-        </w:rPr>
-      </w:pPr>
-      <w:r>
-        <w:rPr>
-          <w:color w:val="3B454E"/>
-          <w:sz w:val="21"/>
-          <w:szCs w:val="21"/>
-          <w:lang w:val="en-US"/>
+        </w:rPr>
+      </w:pPr>
+      <w:r>
+        <w:rPr>
+          <w:color w:val="3B454E"/>
+          <w:sz w:val="21"/>
+          <w:szCs w:val="21"/>
         </w:rPr>
         <w:t>- Top:10,0</w:t>
       </w:r>
@@ -15963,33 +15872,15 @@
           <w:sz w:val="21"/>
           <w:szCs w:val="21"/>
         </w:rPr>
-        <w:t>15,</w:t>
-      </w:r>
-      <w:proofErr w:type="gramStart"/>
-      <w:r>
-        <w:rPr>
-          <w:color w:val="3B454E"/>
-          <w:sz w:val="21"/>
-          <w:szCs w:val="21"/>
-        </w:rPr>
-        <w:t>0</w:t>
-      </w:r>
-      <w:r>
-        <w:rPr>
-          <w:color w:val="3B454E"/>
-          <w:sz w:val="21"/>
-          <w:szCs w:val="21"/>
-        </w:rPr>
-        <w:t xml:space="preserve">  -</w:t>
-      </w:r>
-      <w:proofErr w:type="gramEnd"/>
-      <w:r>
-        <w:rPr>
-          <w:color w:val="3B454E"/>
-          <w:sz w:val="21"/>
-          <w:szCs w:val="21"/>
-        </w:rPr>
-        <w:t xml:space="preserve"> </w:t>
+        <w:t>15,0</w:t>
+      </w:r>
+      <w:r>
+        <w:rPr>
+          <w:color w:val="3B454E"/>
+          <w:sz w:val="21"/>
+          <w:szCs w:val="21"/>
+        </w:rPr>
+        <w:t xml:space="preserve">  - </w:t>
       </w:r>
       <w:r>
         <w:rPr>
@@ -16996,7 +16887,6 @@
         <w:t xml:space="preserve"> – por </w:t>
       </w:r>
       <w:proofErr w:type="spellStart"/>
-      <w:proofErr w:type="gramStart"/>
       <w:r>
         <w:rPr>
           <w:color w:val="3B454E"/>
@@ -17014,7 +16904,6 @@
         </w:rPr>
         <w:t xml:space="preserve"> moda</w:t>
       </w:r>
-      <w:proofErr w:type="gramEnd"/>
     </w:p>
     <w:p>
       <w:pPr>
@@ -18286,15 +18175,13 @@
           <w:color w:val="3B454E"/>
           <w:sz w:val="21"/>
           <w:szCs w:val="21"/>
-          <w:lang w:val="en-US"/>
-        </w:rPr>
-      </w:pPr>
-      <w:r>
-        <w:rPr>
-          <w:color w:val="3B454E"/>
-          <w:sz w:val="21"/>
-          <w:szCs w:val="21"/>
-          <w:lang w:val="en-US"/>
+        </w:rPr>
+      </w:pPr>
+      <w:r>
+        <w:rPr>
+          <w:color w:val="3B454E"/>
+          <w:sz w:val="21"/>
+          <w:szCs w:val="21"/>
         </w:rPr>
         <w:t xml:space="preserve">- </w:t>
       </w:r>
@@ -18303,7 +18190,6 @@
           <w:color w:val="3B454E"/>
           <w:sz w:val="21"/>
           <w:szCs w:val="21"/>
-          <w:lang w:val="en-US"/>
         </w:rPr>
         <w:t>1580</w:t>
       </w:r>
@@ -18312,9 +18198,22 @@
           <w:color w:val="3B454E"/>
           <w:sz w:val="21"/>
           <w:szCs w:val="21"/>
-          <w:lang w:val="en-US"/>
-        </w:rPr>
-        <w:t xml:space="preserve"> </w:t>
+        </w:rPr>
+        <w:t xml:space="preserve"> nulos</w:t>
+      </w:r>
+    </w:p>
+    <w:p>
+      <w:pPr>
+        <w:pStyle w:val="Default"/>
+        <w:ind w:firstLine="360"/>
+      </w:pPr>
+      <w:r>
+        <w:rPr>
+          <w:color w:val="3B454E"/>
+          <w:sz w:val="21"/>
+          <w:szCs w:val="21"/>
+        </w:rPr>
+        <w:t xml:space="preserve">- </w:t>
       </w:r>
       <w:proofErr w:type="spellStart"/>
       <w:r>
@@ -18322,39 +18221,14 @@
           <w:color w:val="3B454E"/>
           <w:sz w:val="21"/>
           <w:szCs w:val="21"/>
-          <w:lang w:val="en-US"/>
-        </w:rPr>
-        <w:t>nulos</w:t>
+        </w:rPr>
+        <w:t>object</w:t>
       </w:r>
       <w:proofErr w:type="spellEnd"/>
-    </w:p>
-    <w:p>
-      <w:pPr>
-        <w:pStyle w:val="Default"/>
-        <w:ind w:firstLine="360"/>
-        <w:rPr>
-          <w:lang w:val="en-US"/>
-        </w:rPr>
-      </w:pPr>
-      <w:r>
-        <w:rPr>
-          <w:color w:val="3B454E"/>
-          <w:sz w:val="21"/>
-          <w:szCs w:val="21"/>
-          <w:lang w:val="en-US"/>
-        </w:rPr>
-        <w:t>- object</w:t>
-      </w:r>
-      <w:r>
-        <w:rPr>
-          <w:lang w:val="en-US"/>
-        </w:rPr>
+      <w:r>
         <w:tab/>
       </w:r>
       <w:r>
-        <w:rPr>
-          <w:lang w:val="en-US"/>
-        </w:rPr>
         <w:tab/>
       </w:r>
     </w:p>
@@ -18366,17 +18240,33 @@
           <w:color w:val="3B454E"/>
           <w:sz w:val="21"/>
           <w:szCs w:val="21"/>
-          <w:lang w:val="en-US"/>
-        </w:rPr>
-      </w:pPr>
-      <w:r>
-        <w:rPr>
-          <w:color w:val="3B454E"/>
-          <w:sz w:val="21"/>
-          <w:szCs w:val="21"/>
-          <w:lang w:val="en-US"/>
-        </w:rPr>
-        <w:t>- Count: 34</w:t>
+        </w:rPr>
+      </w:pPr>
+      <w:r>
+        <w:rPr>
+          <w:color w:val="3B454E"/>
+          <w:sz w:val="21"/>
+          <w:szCs w:val="21"/>
+        </w:rPr>
+        <w:t xml:space="preserve">- </w:t>
+      </w:r>
+      <w:proofErr w:type="spellStart"/>
+      <w:r>
+        <w:rPr>
+          <w:color w:val="3B454E"/>
+          <w:sz w:val="21"/>
+          <w:szCs w:val="21"/>
+        </w:rPr>
+        <w:t>Count</w:t>
+      </w:r>
+      <w:proofErr w:type="spellEnd"/>
+      <w:r>
+        <w:rPr>
+          <w:color w:val="3B454E"/>
+          <w:sz w:val="21"/>
+          <w:szCs w:val="21"/>
+        </w:rPr>
+        <w:t>: 34</w:t>
       </w:r>
     </w:p>
     <w:p>
@@ -18387,17 +18277,33 @@
           <w:color w:val="3B454E"/>
           <w:sz w:val="21"/>
           <w:szCs w:val="21"/>
-          <w:lang w:val="en-US"/>
-        </w:rPr>
-      </w:pPr>
-      <w:r>
-        <w:rPr>
-          <w:color w:val="3B454E"/>
-          <w:sz w:val="21"/>
-          <w:szCs w:val="21"/>
-          <w:lang w:val="en-US"/>
-        </w:rPr>
-        <w:t>- Unique: 10</w:t>
+        </w:rPr>
+      </w:pPr>
+      <w:r>
+        <w:rPr>
+          <w:color w:val="3B454E"/>
+          <w:sz w:val="21"/>
+          <w:szCs w:val="21"/>
+        </w:rPr>
+        <w:t xml:space="preserve">- </w:t>
+      </w:r>
+      <w:proofErr w:type="spellStart"/>
+      <w:r>
+        <w:rPr>
+          <w:color w:val="3B454E"/>
+          <w:sz w:val="21"/>
+          <w:szCs w:val="21"/>
+        </w:rPr>
+        <w:t>Unique</w:t>
+      </w:r>
+      <w:proofErr w:type="spellEnd"/>
+      <w:r>
+        <w:rPr>
+          <w:color w:val="3B454E"/>
+          <w:sz w:val="21"/>
+          <w:szCs w:val="21"/>
+        </w:rPr>
+        <w:t>: 10</w:t>
       </w:r>
     </w:p>
     <w:p>
@@ -18408,15 +18314,13 @@
           <w:color w:val="3B454E"/>
           <w:sz w:val="21"/>
           <w:szCs w:val="21"/>
-          <w:lang w:val="en-US"/>
-        </w:rPr>
-      </w:pPr>
-      <w:r>
-        <w:rPr>
-          <w:color w:val="3B454E"/>
-          <w:sz w:val="21"/>
-          <w:szCs w:val="21"/>
-          <w:lang w:val="en-US"/>
+        </w:rPr>
+      </w:pPr>
+      <w:r>
+        <w:rPr>
+          <w:color w:val="3B454E"/>
+          <w:sz w:val="21"/>
+          <w:szCs w:val="21"/>
         </w:rPr>
         <w:t>- Top: 2,0</w:t>
       </w:r>
@@ -19857,13 +19761,15 @@
           <w:color w:val="3B454E"/>
           <w:sz w:val="21"/>
           <w:szCs w:val="21"/>
-        </w:rPr>
-      </w:pPr>
-      <w:r>
-        <w:rPr>
-          <w:color w:val="3B454E"/>
-          <w:sz w:val="21"/>
-          <w:szCs w:val="21"/>
+          <w:lang w:val="en-US"/>
+        </w:rPr>
+      </w:pPr>
+      <w:r>
+        <w:rPr>
+          <w:color w:val="3B454E"/>
+          <w:sz w:val="21"/>
+          <w:szCs w:val="21"/>
+          <w:lang w:val="en-US"/>
         </w:rPr>
         <w:t xml:space="preserve">- </w:t>
       </w:r>
@@ -19872,6 +19778,7 @@
           <w:color w:val="3B454E"/>
           <w:sz w:val="21"/>
           <w:szCs w:val="21"/>
+          <w:lang w:val="en-US"/>
         </w:rPr>
         <w:t>843</w:t>
       </w:r>
@@ -19880,9 +19787,21 @@
           <w:color w:val="3B454E"/>
           <w:sz w:val="21"/>
           <w:szCs w:val="21"/>
-        </w:rPr>
-        <w:t xml:space="preserve"> nulos</w:t>
-      </w:r>
+          <w:lang w:val="en-US"/>
+        </w:rPr>
+        <w:t xml:space="preserve"> </w:t>
+      </w:r>
+      <w:proofErr w:type="spellStart"/>
+      <w:r>
+        <w:rPr>
+          <w:color w:val="3B454E"/>
+          <w:sz w:val="21"/>
+          <w:szCs w:val="21"/>
+          <w:lang w:val="en-US"/>
+        </w:rPr>
+        <w:t>nulos</w:t>
+      </w:r>
+      <w:proofErr w:type="spellEnd"/>
     </w:p>
     <w:p>
       <w:pPr>
@@ -19976,17 +19895,33 @@
           <w:color w:val="3B454E"/>
           <w:sz w:val="21"/>
           <w:szCs w:val="21"/>
-          <w:lang w:val="en-US"/>
-        </w:rPr>
-      </w:pPr>
-      <w:r>
-        <w:rPr>
-          <w:color w:val="3B454E"/>
-          <w:sz w:val="21"/>
-          <w:szCs w:val="21"/>
-          <w:lang w:val="en-US"/>
-        </w:rPr>
-        <w:t>- Freq: 4</w:t>
+        </w:rPr>
+      </w:pPr>
+      <w:r>
+        <w:rPr>
+          <w:color w:val="3B454E"/>
+          <w:sz w:val="21"/>
+          <w:szCs w:val="21"/>
+        </w:rPr>
+        <w:t xml:space="preserve">- </w:t>
+      </w:r>
+      <w:proofErr w:type="spellStart"/>
+      <w:r>
+        <w:rPr>
+          <w:color w:val="3B454E"/>
+          <w:sz w:val="21"/>
+          <w:szCs w:val="21"/>
+        </w:rPr>
+        <w:t>Freq</w:t>
+      </w:r>
+      <w:proofErr w:type="spellEnd"/>
+      <w:r>
+        <w:rPr>
+          <w:color w:val="3B454E"/>
+          <w:sz w:val="21"/>
+          <w:szCs w:val="21"/>
+        </w:rPr>
+        <w:t>: 4</w:t>
       </w:r>
     </w:p>
     <w:p>
@@ -20004,7 +19939,6 @@
           <w:color w:val="3B454E"/>
           <w:sz w:val="21"/>
           <w:szCs w:val="21"/>
-          <w:lang w:val="en-US"/>
         </w:rPr>
         <w:tab/>
       </w:r>
@@ -21348,18 +21282,8 @@
           <w:sz w:val="21"/>
           <w:szCs w:val="21"/>
         </w:rPr>
-        <w:t xml:space="preserve">- todos son iguales, calcularlo a partir del mensual, </w:t>
-      </w:r>
-      <w:proofErr w:type="gramStart"/>
-      <w:r>
-        <w:rPr>
-          <w:color w:val="3B454E"/>
-          <w:sz w:val="21"/>
-          <w:szCs w:val="21"/>
-        </w:rPr>
-        <w:t>diario, ….</w:t>
-      </w:r>
-      <w:proofErr w:type="gramEnd"/>
+        <w:t>- todos son iguales, calcularlo a partir del mensual, diario, ….</w:t>
+      </w:r>
       <w:r>
         <w:rPr>
           <w:color w:val="3B454E"/>
@@ -22108,16 +22032,29 @@
           <w:color w:val="3B454E"/>
           <w:sz w:val="21"/>
           <w:szCs w:val="21"/>
-        </w:rPr>
-      </w:pPr>
-      <w:r>
-        <w:rPr>
-          <w:color w:val="3B454E"/>
-          <w:sz w:val="21"/>
-          <w:szCs w:val="21"/>
-        </w:rPr>
-        <w:t>- no nulos</w:t>
-      </w:r>
+          <w:lang w:val="en-US"/>
+        </w:rPr>
+      </w:pPr>
+      <w:r>
+        <w:rPr>
+          <w:color w:val="3B454E"/>
+          <w:sz w:val="21"/>
+          <w:szCs w:val="21"/>
+          <w:lang w:val="en-US"/>
+        </w:rPr>
+        <w:t xml:space="preserve">- no </w:t>
+      </w:r>
+      <w:proofErr w:type="spellStart"/>
+      <w:r>
+        <w:rPr>
+          <w:color w:val="3B454E"/>
+          <w:sz w:val="21"/>
+          <w:szCs w:val="21"/>
+          <w:lang w:val="en-US"/>
+        </w:rPr>
+        <w:t>nulos</w:t>
+      </w:r>
+      <w:proofErr w:type="spellEnd"/>
     </w:p>
     <w:p>
       <w:pPr>
@@ -22232,13 +22169,15 @@
           <w:color w:val="3B454E"/>
           <w:sz w:val="21"/>
           <w:szCs w:val="21"/>
-        </w:rPr>
-      </w:pPr>
-      <w:r>
-        <w:rPr>
-          <w:color w:val="3B454E"/>
-          <w:sz w:val="21"/>
-          <w:szCs w:val="21"/>
+          <w:lang w:val="en-US"/>
+        </w:rPr>
+      </w:pPr>
+      <w:r>
+        <w:rPr>
+          <w:color w:val="3B454E"/>
+          <w:sz w:val="21"/>
+          <w:szCs w:val="21"/>
+          <w:lang w:val="en-US"/>
         </w:rPr>
         <w:t>1        360</w:t>
       </w:r>
@@ -22251,13 +22190,15 @@
           <w:color w:val="3B454E"/>
           <w:sz w:val="21"/>
           <w:szCs w:val="21"/>
-        </w:rPr>
-      </w:pPr>
-      <w:r>
-        <w:rPr>
-          <w:color w:val="3B454E"/>
-          <w:sz w:val="21"/>
-          <w:szCs w:val="21"/>
+          <w:lang w:val="en-US"/>
+        </w:rPr>
+      </w:pPr>
+      <w:r>
+        <w:rPr>
+          <w:color w:val="3B454E"/>
+          <w:sz w:val="21"/>
+          <w:szCs w:val="21"/>
+          <w:lang w:val="en-US"/>
         </w:rPr>
         <w:t>True     345</w:t>
       </w:r>
@@ -22270,13 +22211,15 @@
           <w:color w:val="3B454E"/>
           <w:sz w:val="21"/>
           <w:szCs w:val="21"/>
-        </w:rPr>
-      </w:pPr>
-      <w:r>
-        <w:rPr>
-          <w:color w:val="3B454E"/>
-          <w:sz w:val="21"/>
-          <w:szCs w:val="21"/>
+          <w:lang w:val="en-US"/>
+        </w:rPr>
+      </w:pPr>
+      <w:r>
+        <w:rPr>
+          <w:color w:val="3B454E"/>
+          <w:sz w:val="21"/>
+          <w:szCs w:val="21"/>
+          <w:lang w:val="en-US"/>
         </w:rPr>
         <w:t>0        309</w:t>
       </w:r>
@@ -22289,13 +22232,15 @@
           <w:color w:val="3B454E"/>
           <w:sz w:val="21"/>
           <w:szCs w:val="21"/>
-        </w:rPr>
-      </w:pPr>
-      <w:r>
-        <w:rPr>
-          <w:color w:val="3B454E"/>
-          <w:sz w:val="21"/>
-          <w:szCs w:val="21"/>
+          <w:lang w:val="en-US"/>
+        </w:rPr>
+      </w:pPr>
+      <w:r>
+        <w:rPr>
+          <w:color w:val="3B454E"/>
+          <w:sz w:val="21"/>
+          <w:szCs w:val="21"/>
+          <w:lang w:val="en-US"/>
         </w:rPr>
         <w:t>False    305</w:t>
       </w:r>
@@ -22308,13 +22253,15 @@
           <w:color w:val="3B454E"/>
           <w:sz w:val="21"/>
           <w:szCs w:val="21"/>
-        </w:rPr>
-      </w:pPr>
-      <w:r>
-        <w:rPr>
-          <w:color w:val="3B454E"/>
-          <w:sz w:val="21"/>
-          <w:szCs w:val="21"/>
+          <w:lang w:val="en-US"/>
+        </w:rPr>
+      </w:pPr>
+      <w:r>
+        <w:rPr>
+          <w:color w:val="3B454E"/>
+          <w:sz w:val="21"/>
+          <w:szCs w:val="21"/>
+          <w:lang w:val="en-US"/>
         </w:rPr>
         <w:t>Yes      295</w:t>
       </w:r>
@@ -22327,6 +22274,7 @@
           <w:color w:val="3B454E"/>
           <w:sz w:val="21"/>
           <w:szCs w:val="21"/>
+          <w:lang w:val="en-US"/>
         </w:rPr>
       </w:pPr>
     </w:p>
@@ -22338,6 +22286,7 @@
           <w:color w:val="3B454E"/>
           <w:sz w:val="21"/>
           <w:szCs w:val="21"/>
+          <w:lang w:val="en-US"/>
         </w:rPr>
       </w:pPr>
     </w:p>
@@ -22423,6 +22372,162 @@
         </w:rPr>
         <w:t>abras</w:t>
       </w:r>
+    </w:p>
+    <w:p>
+      <w:pPr>
+        <w:pStyle w:val="Default"/>
+        <w:ind w:firstLine="360"/>
+        <w:rPr>
+          <w:color w:val="3B454E"/>
+          <w:sz w:val="21"/>
+          <w:szCs w:val="21"/>
+        </w:rPr>
+      </w:pPr>
+    </w:p>
+    <w:p>
+      <w:pPr>
+        <w:pStyle w:val="Default"/>
+        <w:ind w:firstLine="360"/>
+        <w:rPr>
+          <w:color w:val="3B454E"/>
+          <w:sz w:val="21"/>
+          <w:szCs w:val="21"/>
+          <w:highlight w:val="yellow"/>
+        </w:rPr>
+      </w:pPr>
+      <w:r>
+        <w:rPr>
+          <w:color w:val="3B454E"/>
+          <w:sz w:val="21"/>
+          <w:szCs w:val="21"/>
+          <w:highlight w:val="yellow"/>
+        </w:rPr>
+        <w:t xml:space="preserve">Pasar a </w:t>
+      </w:r>
+      <w:proofErr w:type="spellStart"/>
+      <w:r>
+        <w:rPr>
+          <w:color w:val="3B454E"/>
+          <w:sz w:val="21"/>
+          <w:szCs w:val="21"/>
+          <w:highlight w:val="yellow"/>
+        </w:rPr>
+        <w:t>int</w:t>
+      </w:r>
+      <w:proofErr w:type="spellEnd"/>
+      <w:r>
+        <w:rPr>
+          <w:color w:val="3B454E"/>
+          <w:sz w:val="21"/>
+          <w:szCs w:val="21"/>
+          <w:highlight w:val="yellow"/>
+        </w:rPr>
+        <w:t>:</w:t>
+      </w:r>
+    </w:p>
+    <w:p>
+      <w:pPr>
+        <w:pStyle w:val="Default"/>
+        <w:numPr>
+          <w:ilvl w:val="0"/>
+          <w:numId w:val="2"/>
+        </w:numPr>
+        <w:rPr>
+          <w:color w:val="3B454E"/>
+          <w:sz w:val="21"/>
+          <w:szCs w:val="21"/>
+          <w:highlight w:val="yellow"/>
+        </w:rPr>
+      </w:pPr>
+      <w:proofErr w:type="spellStart"/>
+      <w:r>
+        <w:rPr>
+          <w:color w:val="3B454E"/>
+          <w:sz w:val="21"/>
+          <w:szCs w:val="21"/>
+          <w:highlight w:val="yellow"/>
+        </w:rPr>
+        <w:t>Employee_number</w:t>
+      </w:r>
+      <w:proofErr w:type="spellEnd"/>
+    </w:p>
+    <w:p>
+      <w:pPr>
+        <w:pStyle w:val="Default"/>
+        <w:numPr>
+          <w:ilvl w:val="0"/>
+          <w:numId w:val="2"/>
+        </w:numPr>
+        <w:rPr>
+          <w:color w:val="3B454E"/>
+          <w:sz w:val="21"/>
+          <w:szCs w:val="21"/>
+          <w:highlight w:val="yellow"/>
+        </w:rPr>
+      </w:pPr>
+      <w:proofErr w:type="spellStart"/>
+      <w:r>
+        <w:rPr>
+          <w:color w:val="3B454E"/>
+          <w:sz w:val="21"/>
+          <w:szCs w:val="21"/>
+          <w:highlight w:val="yellow"/>
+        </w:rPr>
+        <w:t>Hourly_rate</w:t>
+      </w:r>
+      <w:proofErr w:type="spellEnd"/>
+    </w:p>
+    <w:p>
+      <w:pPr>
+        <w:pStyle w:val="Default"/>
+        <w:numPr>
+          <w:ilvl w:val="0"/>
+          <w:numId w:val="2"/>
+        </w:numPr>
+        <w:rPr>
+          <w:color w:val="3B454E"/>
+          <w:sz w:val="21"/>
+          <w:szCs w:val="21"/>
+          <w:highlight w:val="yellow"/>
+        </w:rPr>
+      </w:pPr>
+      <w:proofErr w:type="spellStart"/>
+      <w:r>
+        <w:rPr>
+          <w:color w:val="3B454E"/>
+          <w:sz w:val="21"/>
+          <w:szCs w:val="21"/>
+          <w:highlight w:val="yellow"/>
+        </w:rPr>
+        <w:t>Total_working_years</w:t>
+      </w:r>
+      <w:proofErr w:type="spellEnd"/>
+    </w:p>
+    <w:p>
+      <w:pPr>
+        <w:pStyle w:val="Default"/>
+        <w:numPr>
+          <w:ilvl w:val="0"/>
+          <w:numId w:val="2"/>
+        </w:numPr>
+        <w:rPr>
+          <w:color w:val="3B454E"/>
+          <w:sz w:val="21"/>
+          <w:szCs w:val="21"/>
+          <w:highlight w:val="yellow"/>
+        </w:rPr>
+      </w:pPr>
+      <w:proofErr w:type="spellStart"/>
+      <w:r>
+        <w:rPr>
+          <w:color w:val="3B454E"/>
+          <w:sz w:val="21"/>
+          <w:szCs w:val="21"/>
+          <w:highlight w:val="yellow"/>
+        </w:rPr>
+        <w:t>work_life_balance</w:t>
+      </w:r>
+      <w:proofErr w:type="spellEnd"/>
     </w:p>
     <w:sectPr>
       <w:pgSz w:w="11899" w:h="17338"/>
@@ -22437,6 +22542,118 @@
 <file path=word/numbering.xml><?xml version="1.0" encoding="utf-8"?>
 <w:numbering xmlns:wpc="http://schemas.microsoft.com/office/word/2010/wordprocessingCanvas" xmlns:cx="http://schemas.microsoft.com/office/drawing/2014/chartex" xmlns:cx1="http://schemas.microsoft.com/office/drawing/2015/9/8/chartex" xmlns:cx2="http://schemas.microsoft.com/office/drawing/2015/10/21/chartex" xmlns:cx3="http://schemas.microsoft.com/office/drawing/2016/5/9/chartex" xmlns:cx4="http://schemas.microsoft.com/office/drawing/2016/5/10/chartex" xmlns:cx5="http://schemas.microsoft.com/office/drawing/2016/5/11/chartex" xmlns:cx6="http://schemas.microsoft.com/office/drawing/2016/5/12/chartex" xmlns:cx7="http://schemas.microsoft.com/office/drawing/2016/5/13/chartex" xmlns:cx8="http://schemas.microsoft.com/office/drawing/2016/5/14/chartex" xmlns:mc="http://schemas.openxmlformats.org/markup-compatibility/2006" xmlns:aink="http://schemas.microsoft.com/office/drawing/2016/ink" xmlns:am3d="http://schemas.microsoft.com/office/drawing/2017/model3d" xmlns:o="urn:schemas-microsoft-com:office:office" xmlns:r="http://schemas.openxmlformats.org/officeDocument/2006/relationships" xmlns:m="http://schemas.openxmlformats.org/officeDocument/2006/math" xmlns:v="urn:schemas-microsoft-com:vml" xmlns:wp14="http://schemas.microsoft.com/office/word/2010/wordprocessingDrawing" xmlns:wp="http://schemas.openxmlformats.org/drawingml/2006/wordprocessingDrawing" xmlns:w10="urn:schemas-microsoft-com:office:word" xmlns:w="http://schemas.openxmlformats.org/wordprocessingml/2006/main" xmlns:w14="http://schemas.microsoft.com/office/word/2010/wordml" xmlns:w15="http://schemas.microsoft.com/office/word/2012/wordml" xmlns:w16cex="http://schemas.microsoft.com/office/word/2018/wordml/cex" xmlns:w16cid="http://schemas.microsoft.com/office/word/2016/wordml/cid" xmlns:w16="http://schemas.microsoft.com/office/word/2018/wordml" xmlns:w16sdtdh="http://schemas.microsoft.com/office/word/2020/wordml/sdtdatahash" xmlns:w16se="http://schemas.microsoft.com/office/word/2015/wordml/symex" xmlns:wpg="http://schemas.microsoft.com/office/word/2010/wordprocessingGroup" xmlns:wpi="http://schemas.microsoft.com/office/word/2010/wordprocessingInk" xmlns:wne="http://schemas.microsoft.com/office/word/2006/wordml" xmlns:wps="http://schemas.microsoft.com/office/word/2010/wordprocessingShape" mc:Ignorable="w14 w15 w16se w16cid w16 w16cex w16sdtdh wp14">
   <w:abstractNum w:abstractNumId="0" w15:restartNumberingAfterBreak="0">
+    <w:nsid w:val="125C03FE"/>
+    <w:multiLevelType w:val="hybridMultilevel"/>
+    <w:tmpl w:val="89BA2A5E"/>
+    <w:lvl w:ilvl="0" w:tplc="0FD6FCD8">
+      <w:numFmt w:val="bullet"/>
+      <w:lvlText w:val="-"/>
+      <w:lvlJc w:val="left"/>
+      <w:pPr>
+        <w:ind w:left="1068" w:hanging="360"/>
+      </w:pPr>
+      <w:rPr>
+        <w:rFonts w:ascii="Liberation Sans" w:eastAsiaTheme="minorHAnsi" w:hAnsi="Liberation Sans" w:cs="Liberation Sans" w:hint="default"/>
+      </w:rPr>
+    </w:lvl>
+    <w:lvl w:ilvl="1" w:tplc="0C0A0003" w:tentative="1">
+      <w:start w:val="1"/>
+      <w:numFmt w:val="bullet"/>
+      <w:lvlText w:val="o"/>
+      <w:lvlJc w:val="left"/>
+      <w:pPr>
+        <w:ind w:left="1788" w:hanging="360"/>
+      </w:pPr>
+      <w:rPr>
+        <w:rFonts w:ascii="Courier New" w:hAnsi="Courier New" w:cs="Courier New" w:hint="default"/>
+      </w:rPr>
+    </w:lvl>
+    <w:lvl w:ilvl="2" w:tplc="0C0A0005" w:tentative="1">
+      <w:start w:val="1"/>
+      <w:numFmt w:val="bullet"/>
+      <w:lvlText w:val=""/>
+      <w:lvlJc w:val="left"/>
+      <w:pPr>
+        <w:ind w:left="2508" w:hanging="360"/>
+      </w:pPr>
+      <w:rPr>
+        <w:rFonts w:ascii="Wingdings" w:hAnsi="Wingdings" w:hint="default"/>
+      </w:rPr>
+    </w:lvl>
+    <w:lvl w:ilvl="3" w:tplc="0C0A0001" w:tentative="1">
+      <w:start w:val="1"/>
+      <w:numFmt w:val="bullet"/>
+      <w:lvlText w:val=""/>
+      <w:lvlJc w:val="left"/>
+      <w:pPr>
+        <w:ind w:left="3228" w:hanging="360"/>
+      </w:pPr>
+      <w:rPr>
+        <w:rFonts w:ascii="Symbol" w:hAnsi="Symbol" w:hint="default"/>
+      </w:rPr>
+    </w:lvl>
+    <w:lvl w:ilvl="4" w:tplc="0C0A0003" w:tentative="1">
+      <w:start w:val="1"/>
+      <w:numFmt w:val="bullet"/>
+      <w:lvlText w:val="o"/>
+      <w:lvlJc w:val="left"/>
+      <w:pPr>
+        <w:ind w:left="3948" w:hanging="360"/>
+      </w:pPr>
+      <w:rPr>
+        <w:rFonts w:ascii="Courier New" w:hAnsi="Courier New" w:cs="Courier New" w:hint="default"/>
+      </w:rPr>
+    </w:lvl>
+    <w:lvl w:ilvl="5" w:tplc="0C0A0005" w:tentative="1">
+      <w:start w:val="1"/>
+      <w:numFmt w:val="bullet"/>
+      <w:lvlText w:val=""/>
+      <w:lvlJc w:val="left"/>
+      <w:pPr>
+        <w:ind w:left="4668" w:hanging="360"/>
+      </w:pPr>
+      <w:rPr>
+        <w:rFonts w:ascii="Wingdings" w:hAnsi="Wingdings" w:hint="default"/>
+      </w:rPr>
+    </w:lvl>
+    <w:lvl w:ilvl="6" w:tplc="0C0A0001" w:tentative="1">
+      <w:start w:val="1"/>
+      <w:numFmt w:val="bullet"/>
+      <w:lvlText w:val=""/>
+      <w:lvlJc w:val="left"/>
+      <w:pPr>
+        <w:ind w:left="5388" w:hanging="360"/>
+      </w:pPr>
+      <w:rPr>
+        <w:rFonts w:ascii="Symbol" w:hAnsi="Symbol" w:hint="default"/>
+      </w:rPr>
+    </w:lvl>
+    <w:lvl w:ilvl="7" w:tplc="0C0A0003" w:tentative="1">
+      <w:start w:val="1"/>
+      <w:numFmt w:val="bullet"/>
+      <w:lvlText w:val="o"/>
+      <w:lvlJc w:val="left"/>
+      <w:pPr>
+        <w:ind w:left="6108" w:hanging="360"/>
+      </w:pPr>
+      <w:rPr>
+        <w:rFonts w:ascii="Courier New" w:hAnsi="Courier New" w:cs="Courier New" w:hint="default"/>
+      </w:rPr>
+    </w:lvl>
+    <w:lvl w:ilvl="8" w:tplc="0C0A0005" w:tentative="1">
+      <w:start w:val="1"/>
+      <w:numFmt w:val="bullet"/>
+      <w:lvlText w:val=""/>
+      <w:lvlJc w:val="left"/>
+      <w:pPr>
+        <w:ind w:left="6828" w:hanging="360"/>
+      </w:pPr>
+      <w:rPr>
+        <w:rFonts w:ascii="Wingdings" w:hAnsi="Wingdings" w:hint="default"/>
+      </w:rPr>
+    </w:lvl>
+  </w:abstractNum>
+  <w:abstractNum w:abstractNumId="1" w15:restartNumberingAfterBreak="0">
     <w:nsid w:val="330C2223"/>
     <w:multiLevelType w:val="hybridMultilevel"/>
     <w:tmpl w:val="29B44454"/>
@@ -22525,7 +22742,125 @@
       </w:pPr>
     </w:lvl>
   </w:abstractNum>
+  <w:abstractNum w:abstractNumId="2" w15:restartNumberingAfterBreak="0">
+    <w:nsid w:val="5C2F43BB"/>
+    <w:multiLevelType w:val="hybridMultilevel"/>
+    <w:tmpl w:val="A6CC8C14"/>
+    <w:lvl w:ilvl="0" w:tplc="9D462D56">
+      <w:numFmt w:val="bullet"/>
+      <w:lvlText w:val="-"/>
+      <w:lvlJc w:val="left"/>
+      <w:pPr>
+        <w:ind w:left="720" w:hanging="360"/>
+      </w:pPr>
+      <w:rPr>
+        <w:rFonts w:ascii="Liberation Sans" w:eastAsiaTheme="minorHAnsi" w:hAnsi="Liberation Sans" w:cs="Liberation Sans" w:hint="default"/>
+      </w:rPr>
+    </w:lvl>
+    <w:lvl w:ilvl="1" w:tplc="0C0A0003" w:tentative="1">
+      <w:start w:val="1"/>
+      <w:numFmt w:val="bullet"/>
+      <w:lvlText w:val="o"/>
+      <w:lvlJc w:val="left"/>
+      <w:pPr>
+        <w:ind w:left="1440" w:hanging="360"/>
+      </w:pPr>
+      <w:rPr>
+        <w:rFonts w:ascii="Courier New" w:hAnsi="Courier New" w:cs="Courier New" w:hint="default"/>
+      </w:rPr>
+    </w:lvl>
+    <w:lvl w:ilvl="2" w:tplc="0C0A0005" w:tentative="1">
+      <w:start w:val="1"/>
+      <w:numFmt w:val="bullet"/>
+      <w:lvlText w:val=""/>
+      <w:lvlJc w:val="left"/>
+      <w:pPr>
+        <w:ind w:left="2160" w:hanging="360"/>
+      </w:pPr>
+      <w:rPr>
+        <w:rFonts w:ascii="Wingdings" w:hAnsi="Wingdings" w:hint="default"/>
+      </w:rPr>
+    </w:lvl>
+    <w:lvl w:ilvl="3" w:tplc="0C0A0001" w:tentative="1">
+      <w:start w:val="1"/>
+      <w:numFmt w:val="bullet"/>
+      <w:lvlText w:val=""/>
+      <w:lvlJc w:val="left"/>
+      <w:pPr>
+        <w:ind w:left="2880" w:hanging="360"/>
+      </w:pPr>
+      <w:rPr>
+        <w:rFonts w:ascii="Symbol" w:hAnsi="Symbol" w:hint="default"/>
+      </w:rPr>
+    </w:lvl>
+    <w:lvl w:ilvl="4" w:tplc="0C0A0003" w:tentative="1">
+      <w:start w:val="1"/>
+      <w:numFmt w:val="bullet"/>
+      <w:lvlText w:val="o"/>
+      <w:lvlJc w:val="left"/>
+      <w:pPr>
+        <w:ind w:left="3600" w:hanging="360"/>
+      </w:pPr>
+      <w:rPr>
+        <w:rFonts w:ascii="Courier New" w:hAnsi="Courier New" w:cs="Courier New" w:hint="default"/>
+      </w:rPr>
+    </w:lvl>
+    <w:lvl w:ilvl="5" w:tplc="0C0A0005" w:tentative="1">
+      <w:start w:val="1"/>
+      <w:numFmt w:val="bullet"/>
+      <w:lvlText w:val=""/>
+      <w:lvlJc w:val="left"/>
+      <w:pPr>
+        <w:ind w:left="4320" w:hanging="360"/>
+      </w:pPr>
+      <w:rPr>
+        <w:rFonts w:ascii="Wingdings" w:hAnsi="Wingdings" w:hint="default"/>
+      </w:rPr>
+    </w:lvl>
+    <w:lvl w:ilvl="6" w:tplc="0C0A0001" w:tentative="1">
+      <w:start w:val="1"/>
+      <w:numFmt w:val="bullet"/>
+      <w:lvlText w:val=""/>
+      <w:lvlJc w:val="left"/>
+      <w:pPr>
+        <w:ind w:left="5040" w:hanging="360"/>
+      </w:pPr>
+      <w:rPr>
+        <w:rFonts w:ascii="Symbol" w:hAnsi="Symbol" w:hint="default"/>
+      </w:rPr>
+    </w:lvl>
+    <w:lvl w:ilvl="7" w:tplc="0C0A0003" w:tentative="1">
+      <w:start w:val="1"/>
+      <w:numFmt w:val="bullet"/>
+      <w:lvlText w:val="o"/>
+      <w:lvlJc w:val="left"/>
+      <w:pPr>
+        <w:ind w:left="5760" w:hanging="360"/>
+      </w:pPr>
+      <w:rPr>
+        <w:rFonts w:ascii="Courier New" w:hAnsi="Courier New" w:cs="Courier New" w:hint="default"/>
+      </w:rPr>
+    </w:lvl>
+    <w:lvl w:ilvl="8" w:tplc="0C0A0005" w:tentative="1">
+      <w:start w:val="1"/>
+      <w:numFmt w:val="bullet"/>
+      <w:lvlText w:val=""/>
+      <w:lvlJc w:val="left"/>
+      <w:pPr>
+        <w:ind w:left="6480" w:hanging="360"/>
+      </w:pPr>
+      <w:rPr>
+        <w:rFonts w:ascii="Wingdings" w:hAnsi="Wingdings" w:hint="default"/>
+      </w:rPr>
+    </w:lvl>
+  </w:abstractNum>
   <w:num w:numId="1">
+    <w:abstractNumId w:val="1"/>
+  </w:num>
+  <w:num w:numId="2">
+    <w:abstractNumId w:val="2"/>
+  </w:num>
+  <w:num w:numId="3">
     <w:abstractNumId w:val="0"/>
   </w:num>
 </w:numbering>

</xml_diff>